<commit_message>
Azure scaffolding configuration deployment successful. Now configuration of inidividual VMs remaining
</commit_message>
<xml_diff>
--- a/v2 Available Scalable WordPress Web site.docx
+++ b/v2 Available Scalable WordPress Web site.docx
@@ -77,7 +77,19 @@
     </w:p>
     <w:p>
       <w:r>
-        <w:t xml:space="preserve">Previously, we had created a WordPress® blog site using the LAMP stack and got it up and running in minutes. All the software was deployed on one Linux machine and external connectivity was established using the Azure DNs Zone and </w:t>
+        <w:t xml:space="preserve">Previously, we had created a WordPress® blog site using the LAMP stack and </w:t>
+      </w:r>
+      <w:r>
+        <w:t>had</w:t>
+      </w:r>
+      <w:r>
+        <w:t xml:space="preserve"> it up and running in minutes. All the software was deployed on one Linux machine and external connectivity was established using the Azure DN</w:t>
+      </w:r>
+      <w:r>
+        <w:t>S</w:t>
+      </w:r>
+      <w:r>
+        <w:t xml:space="preserve"> Zone and </w:t>
       </w:r>
       <w:r>
         <w:t>a</w:t>
@@ -124,10 +136,10 @@
             <v:path o:extrusionok="f" gradientshapeok="t" o:connecttype="rect"/>
             <o:lock v:ext="edit" aspectratio="t"/>
           </v:shapetype>
-          <v:shape id="_x0000_i1031" type="#_x0000_t75" style="width:471.7pt;height:424.15pt" o:ole="">
+          <v:shape id="_x0000_i1025" type="#_x0000_t75" style="width:471.7pt;height:423.7pt" o:ole="">
             <v:imagedata r:id="rId11" o:title=""/>
           </v:shape>
-          <o:OLEObject Type="Embed" ProgID="Visio.Drawing.15" ShapeID="_x0000_i1031" DrawAspect="Content" ObjectID="_1619824033" r:id="rId12"/>
+          <o:OLEObject Type="Embed" ProgID="Visio.Drawing.15" ShapeID="_x0000_i1025" DrawAspect="Content" ObjectID="_1619866365" r:id="rId12"/>
         </w:object>
       </w:r>
     </w:p>
@@ -167,7 +179,16 @@
         <w:t xml:space="preserve">The Azure Web plan – although provisioned, is not used – therefore </w:t>
       </w:r>
       <w:r>
-        <w:t xml:space="preserve">we are unnecessarily paying for a service that we are not using. </w:t>
+        <w:t xml:space="preserve">I am </w:t>
+      </w:r>
+      <w:r>
+        <w:t xml:space="preserve">unnecessarily paying for a service that </w:t>
+      </w:r>
+      <w:r>
+        <w:t xml:space="preserve">I am </w:t>
+      </w:r>
+      <w:r>
+        <w:t xml:space="preserve">not using. </w:t>
       </w:r>
     </w:p>
     <w:p>
@@ -180,7 +201,19 @@
     </w:p>
     <w:p>
       <w:r>
-        <w:t xml:space="preserve">In this second iteration of this exercise, we are going to architect and deploy a highly scalable and robust solution which will leverage the cloud capabilities of scalability, resiliency and back-up and restore. We will also be </w:t>
+        <w:t>In this second iteration of this exercise, we are going to deploy a highly scalable</w:t>
+      </w:r>
+      <w:r>
+        <w:t xml:space="preserve">, </w:t>
+      </w:r>
+      <w:r>
+        <w:t xml:space="preserve">robust solution which will leverage the cloud capabilities of scalability, resiliency and </w:t>
+      </w:r>
+      <w:r>
+        <w:t xml:space="preserve">of </w:t>
+      </w:r>
+      <w:r>
+        <w:t xml:space="preserve">back-up and restore. We will also be </w:t>
       </w:r>
       <w:r>
         <w:t xml:space="preserve">removing the </w:t>
@@ -194,25 +227,20 @@
     </w:p>
     <w:p>
       <w:pPr>
-        <w:pStyle w:val="Heading1"/>
+        <w:pStyle w:val="Heading2"/>
       </w:pPr>
       <w:r>
         <w:t>Target Architecture</w:t>
-      </w:r>
-    </w:p>
-    <w:p>
-      <w:r>
-        <w:t xml:space="preserve">The resilient, scalable and available architecture that we are planning to build in this phase would look like following. </w:t>
       </w:r>
     </w:p>
     <w:p/>
     <w:p>
       <w:r>
         <w:object w:dxaOrig="10043" w:dyaOrig="11535" w14:anchorId="35050702">
-          <v:shape id="_x0000_i1035" type="#_x0000_t75" style="width:502.15pt;height:576.9pt" o:ole="">
+          <v:shape id="_x0000_i1026" type="#_x0000_t75" style="width:502.15pt;height:576.9pt" o:ole="">
             <v:imagedata r:id="rId13" o:title=""/>
           </v:shape>
-          <o:OLEObject Type="Embed" ProgID="Visio.Drawing.15" ShapeID="_x0000_i1035" DrawAspect="Content" ObjectID="_1619824034" r:id="rId14"/>
+          <o:OLEObject Type="Embed" ProgID="Visio.Drawing.15" ShapeID="_x0000_i1026" DrawAspect="Content" ObjectID="_1619866366" r:id="rId14"/>
         </w:object>
       </w:r>
     </w:p>
@@ -221,7 +249,13 @@
         <w:t>In the target architecture</w:t>
       </w:r>
       <w:r>
-        <w:t xml:space="preserve"> – I’ve separated the single instance architecture into front-end (Apache web server, WordPress installation) and back-end database server (MySQL database). </w:t>
+        <w:t xml:space="preserve"> – I’ve separated the single instance architecture into front-end </w:t>
+      </w:r>
+      <w:r>
+        <w:t xml:space="preserve">servers </w:t>
+      </w:r>
+      <w:r>
+        <w:t xml:space="preserve">(Apache web server, WordPress installation) and back-end database server (MySQL database). </w:t>
       </w:r>
       <w:r>
         <w:t xml:space="preserve"> </w:t>
@@ -236,16 +270,28 @@
         <w:t xml:space="preserve">the </w:t>
       </w:r>
       <w:r>
-        <w:t xml:space="preserve">front-end Apache, WordPress service using the </w:t>
+        <w:t xml:space="preserve">front-end service using the </w:t>
       </w:r>
       <w:r>
         <w:t xml:space="preserve">Azure </w:t>
       </w:r>
       <w:r>
-        <w:t>Availability Sets Capability. Higher availability is also achieved by spreading the incoming request across multiple virtual machines</w:t>
-      </w:r>
-      <w:r>
-        <w:t xml:space="preserve"> and will utilize </w:t>
+        <w:t xml:space="preserve">Availability Sets </w:t>
+      </w:r>
+      <w:r>
+        <w:t>c</w:t>
+      </w:r>
+      <w:r>
+        <w:t>apability. Higher availability is also achieved by spreading the incoming request across multiple virtual machines</w:t>
+      </w:r>
+      <w:r>
+        <w:t xml:space="preserve"> </w:t>
+      </w:r>
+      <w:r>
+        <w:t>as it</w:t>
+      </w:r>
+      <w:r>
+        <w:t xml:space="preserve"> will utilize </w:t>
       </w:r>
       <w:r>
         <w:t xml:space="preserve">the </w:t>
@@ -257,7 +303,13 @@
         <w:t xml:space="preserve">Load balancer in front of the network interfaces of each VMs.  The deployment will be utilising subnets and network security groups (NSGs) to provide secure access. Subnets in Azure are used to control network flow and acts as a security boundary. </w:t>
       </w:r>
       <w:r>
-        <w:t xml:space="preserve">Back-end database will accept dataflow only from the front-end sub-net. </w:t>
+        <w:t xml:space="preserve">Back-end database will accept </w:t>
+      </w:r>
+      <w:r>
+        <w:t xml:space="preserve">requests </w:t>
+      </w:r>
+      <w:r>
+        <w:t xml:space="preserve">only from the front-end sub-net. </w:t>
       </w:r>
     </w:p>
     <w:p>
@@ -271,10 +323,19 @@
         <w:t xml:space="preserve">single instance in our architecture and </w:t>
       </w:r>
       <w:r>
-        <w:t xml:space="preserve">this can still </w:t>
-      </w:r>
-      <w:r>
-        <w:t xml:space="preserve">be a single point of failure. Regular back-up and restore capability of Azure will be utilised to provide high availability solution – but there is still a possibility that the </w:t>
+        <w:t>it</w:t>
+      </w:r>
+      <w:r>
+        <w:t xml:space="preserve"> can still </w:t>
+      </w:r>
+      <w:r>
+        <w:t xml:space="preserve">be a single point of failure. Regular back-up and restore capability of Azure will be utilised to provide </w:t>
+      </w:r>
+      <w:r>
+        <w:t xml:space="preserve">a </w:t>
+      </w:r>
+      <w:r>
+        <w:t xml:space="preserve">high availability solution – but there is still a possibility that the </w:t>
       </w:r>
       <w:r>
         <w:t>solution is unavailable f</w:t>
@@ -291,10 +352,7 @@
     </w:p>
     <w:p>
       <w:r>
-        <w:t>Let’s start the engines and create the new target architecture. Initially</w:t>
-      </w:r>
-      <w:r>
-        <w:t xml:space="preserve">, I’ve removed all the existing components except the following </w:t>
+        <w:t xml:space="preserve">Let’s start the engines and create the new target architecture. Initially, I’ve removed all the existing components except the following </w:t>
       </w:r>
     </w:p>
     <w:p>
@@ -374,50 +432,33 @@
         <w:ind w:left="0"/>
       </w:pPr>
       <w:r>
-        <w:t xml:space="preserve">The components that </w:t>
-      </w:r>
-      <w:r>
-        <w:t>I</w:t>
-      </w:r>
-      <w:r>
-        <w:t xml:space="preserve"> </w:t>
-      </w:r>
-      <w:r>
-        <w:t>am s</w:t>
-      </w:r>
-      <w:r>
-        <w:t xml:space="preserve">tarting </w:t>
-      </w:r>
-      <w:r>
-        <w:t>from are</w:t>
-      </w:r>
+        <w:t>The components that I am starting from are:</w:t>
+      </w:r>
+    </w:p>
+    <w:p>
+      <w:pPr>
+        <w:pStyle w:val="ListParagraph"/>
+        <w:ind w:left="0"/>
+      </w:pPr>
+    </w:p>
+    <w:p>
+      <w:pPr>
+        <w:pStyle w:val="ListParagraph"/>
+        <w:ind w:left="0"/>
+      </w:pPr>
+      <w:r>
+        <w:object w:dxaOrig="3991" w:dyaOrig="2933" w14:anchorId="7399560E">
+          <v:shape id="_x0000_i1027" type="#_x0000_t75" style="width:199.4pt;height:146.75pt" o:ole="">
+            <v:imagedata r:id="rId16" o:title=""/>
+          </v:shape>
+          <o:OLEObject Type="Embed" ProgID="Visio.Drawing.15" ShapeID="_x0000_i1027" DrawAspect="Content" ObjectID="_1619866367" r:id="rId17"/>
+        </w:object>
+      </w:r>
+    </w:p>
+    <w:p>
       <w:bookmarkStart w:id="0" w:name="_GoBack"/>
       <w:bookmarkEnd w:id="0"/>
-      <w:r>
-        <w:t>:</w:t>
-      </w:r>
     </w:p>
-    <w:p>
-      <w:pPr>
-        <w:pStyle w:val="ListParagraph"/>
-        <w:ind w:left="0"/>
-      </w:pPr>
-    </w:p>
-    <w:p>
-      <w:pPr>
-        <w:pStyle w:val="ListParagraph"/>
-        <w:ind w:left="0"/>
-      </w:pPr>
-      <w:r>
-        <w:object w:dxaOrig="3991" w:dyaOrig="2933" w14:anchorId="7399560E">
-          <v:shape id="_x0000_i1038" type="#_x0000_t75" style="width:199.4pt;height:146.75pt" o:ole="">
-            <v:imagedata r:id="rId16" o:title=""/>
-          </v:shape>
-          <o:OLEObject Type="Embed" ProgID="Visio.Drawing.15" ShapeID="_x0000_i1038" DrawAspect="Content" ObjectID="_1619824035" r:id="rId17"/>
-        </w:object>
-      </w:r>
-    </w:p>
-    <w:p/>
     <w:sectPr>
       <w:pgSz w:w="12240" w:h="15840"/>
       <w:pgMar w:top="1440" w:right="1440" w:bottom="1440" w:left="1440" w:header="720" w:footer="720" w:gutter="0"/>
@@ -1337,7 +1378,7 @@
         <w:behaviors>
           <w:behavior w:val="content"/>
         </w:behaviors>
-        <w:guid w:val="{37139F10-B30C-4444-BBD9-6C1047958787}"/>
+        <w:guid w:val="{D70A9569-B7CD-4137-B24A-FD14FA77CFE9}"/>
       </w:docPartPr>
       <w:docPartBody>
         <w:p>
@@ -1397,7 +1438,7 @@
     <w:charset w:val="00"/>
     <w:family w:val="swiss"/>
     <w:pitch w:val="variable"/>
-    <w:sig w:usb0="E00002FF" w:usb1="4000205B" w:usb2="00000001" w:usb3="00000000" w:csb0="0000019F" w:csb1="00000000"/>
+    <w:sig w:usb0="E4002EFF" w:usb1="C000E47F" w:usb2="00000009" w:usb3="00000000" w:csb0="000001FF" w:csb1="00000000"/>
   </w:font>
   <w:font w:name="Helvetica">
     <w:panose1 w:val="020B0604020202020204"/>
@@ -1434,6 +1475,8 @@
   <w:rsids>
     <w:rsidRoot w:val="00212192"/>
     <w:rsid w:val="00212192"/>
+    <w:rsid w:val="008913F5"/>
+    <w:rsid w:val="009E6BB8"/>
     <w:rsid w:val="00E541BE"/>
   </w:rsids>
   <m:mathPr>
@@ -1888,7 +1931,7 @@
     <w:basedOn w:val="DefaultParagraphFont"/>
     <w:uiPriority w:val="99"/>
     <w:semiHidden/>
-    <w:rsid w:val="00212192"/>
+    <w:rsid w:val="008913F5"/>
     <w:rPr>
       <w:color w:val="808080"/>
     </w:rPr>
@@ -2229,143 +2272,6 @@
 </file>
 
 <file path=customXml/item2.xml><?xml version="1.0" encoding="utf-8"?>
-<p:properties xmlns:p="http://schemas.microsoft.com/office/2006/metadata/properties" xmlns:xsi="http://www.w3.org/2001/XMLSchema-instance" xmlns:pc="http://schemas.microsoft.com/office/infopath/2007/PartnerControls">
-  <documentManagement>
-    <LocComments xmlns="4873beb7-5857-4685-be1f-d57550cc96cc" xsi:nil="true"/>
-    <ApprovalStatus xmlns="4873beb7-5857-4685-be1f-d57550cc96cc">InProgress</ApprovalStatus>
-    <MarketSpecific xmlns="4873beb7-5857-4685-be1f-d57550cc96cc">false</MarketSpecific>
-    <ThumbnailAssetId xmlns="4873beb7-5857-4685-be1f-d57550cc96cc" xsi:nil="true"/>
-    <PrimaryImageGen xmlns="4873beb7-5857-4685-be1f-d57550cc96cc">false</PrimaryImageGen>
-    <LegacyData xmlns="4873beb7-5857-4685-be1f-d57550cc96cc" xsi:nil="true"/>
-    <LocRecommendedHandoff xmlns="4873beb7-5857-4685-be1f-d57550cc96cc" xsi:nil="true"/>
-    <BusinessGroup xmlns="4873beb7-5857-4685-be1f-d57550cc96cc" xsi:nil="true"/>
-    <BlockPublish xmlns="4873beb7-5857-4685-be1f-d57550cc96cc">false</BlockPublish>
-    <AssetId xmlns="4873beb7-5857-4685-be1f-d57550cc96cc">TP102843594</AssetId>
-    <SourceTitle xmlns="4873beb7-5857-4685-be1f-d57550cc96cc" xsi:nil="true"/>
-    <OpenTemplate xmlns="4873beb7-5857-4685-be1f-d57550cc96cc">true</OpenTemplate>
-    <UALocComments xmlns="4873beb7-5857-4685-be1f-d57550cc96cc" xsi:nil="true"/>
-    <TrustLevel xmlns="4873beb7-5857-4685-be1f-d57550cc96cc">1 Microsoft Managed Content</TrustLevel>
-    <FeatureTagsTaxHTField0 xmlns="4873beb7-5857-4685-be1f-d57550cc96cc">
-      <Terms xmlns="http://schemas.microsoft.com/office/infopath/2007/PartnerControls"/>
-    </FeatureTagsTaxHTField0>
-    <PublishStatusLookup xmlns="4873beb7-5857-4685-be1f-d57550cc96cc">
-      <Value>1552660</Value>
-      <Value>1552661</Value>
-      <Value>1552770</Value>
-    </PublishStatusLookup>
-    <LocLastLocAttemptVersionLookup xmlns="4873beb7-5857-4685-be1f-d57550cc96cc">831172</LocLastLocAttemptVersionLookup>
-    <CampaignTagsTaxHTField0 xmlns="4873beb7-5857-4685-be1f-d57550cc96cc">
-      <Terms xmlns="http://schemas.microsoft.com/office/infopath/2007/PartnerControls"/>
-    </CampaignTagsTaxHTField0>
-    <IsSearchable xmlns="4873beb7-5857-4685-be1f-d57550cc96cc">true</IsSearchable>
-    <MachineTranslated xmlns="4873beb7-5857-4685-be1f-d57550cc96cc">false</MachineTranslated>
-    <Providers xmlns="4873beb7-5857-4685-be1f-d57550cc96cc" xsi:nil="true"/>
-    <TemplateTemplateType xmlns="4873beb7-5857-4685-be1f-d57550cc96cc">Word Document Template</TemplateTemplateType>
-    <Markets xmlns="4873beb7-5857-4685-be1f-d57550cc96cc"/>
-    <APDescription xmlns="4873beb7-5857-4685-be1f-d57550cc96cc" xsi:nil="true"/>
-    <ClipArtFilename xmlns="4873beb7-5857-4685-be1f-d57550cc96cc" xsi:nil="true"/>
-    <APAuthor xmlns="4873beb7-5857-4685-be1f-d57550cc96cc">
-      <UserInfo>
-        <DisplayName>REDMOND\ncrowell</DisplayName>
-        <AccountId>81</AccountId>
-        <AccountType/>
-      </UserInfo>
-    </APAuthor>
-    <LocManualTestRequired xmlns="4873beb7-5857-4685-be1f-d57550cc96cc">false</LocManualTestRequired>
-    <EditorialStatus xmlns="4873beb7-5857-4685-be1f-d57550cc96cc">Complete</EditorialStatus>
-    <PublishTargets xmlns="4873beb7-5857-4685-be1f-d57550cc96cc">OfficeOnlineVNext</PublishTargets>
-    <ScenarioTagsTaxHTField0 xmlns="4873beb7-5857-4685-be1f-d57550cc96cc">
-      <Terms xmlns="http://schemas.microsoft.com/office/infopath/2007/PartnerControls"/>
-    </ScenarioTagsTaxHTField0>
-    <OriginalRelease xmlns="4873beb7-5857-4685-be1f-d57550cc96cc">15</OriginalRelease>
-    <AssetStart xmlns="4873beb7-5857-4685-be1f-d57550cc96cc">2012-03-28T21:40:00+00:00</AssetStart>
-    <Provider xmlns="4873beb7-5857-4685-be1f-d57550cc96cc" xsi:nil="true"/>
-    <AcquiredFrom xmlns="4873beb7-5857-4685-be1f-d57550cc96cc">Internal MS</AcquiredFrom>
-    <FriendlyTitle xmlns="4873beb7-5857-4685-be1f-d57550cc96cc" xsi:nil="true"/>
-    <LocalizationTagsTaxHTField0 xmlns="4873beb7-5857-4685-be1f-d57550cc96cc">
-      <Terms xmlns="http://schemas.microsoft.com/office/infopath/2007/PartnerControls"/>
-    </LocalizationTagsTaxHTField0>
-    <UALocRecommendation xmlns="4873beb7-5857-4685-be1f-d57550cc96cc">Localize</UALocRecommendation>
-    <ShowIn xmlns="4873beb7-5857-4685-be1f-d57550cc96cc">Show everywhere</ShowIn>
-    <UANotes xmlns="4873beb7-5857-4685-be1f-d57550cc96cc" xsi:nil="true"/>
-    <TemplateStatus xmlns="4873beb7-5857-4685-be1f-d57550cc96cc">Complete</TemplateStatus>
-    <InternalTagsTaxHTField0 xmlns="4873beb7-5857-4685-be1f-d57550cc96cc">
-      <Terms xmlns="http://schemas.microsoft.com/office/infopath/2007/PartnerControls"/>
-    </InternalTagsTaxHTField0>
-    <AssetExpire xmlns="4873beb7-5857-4685-be1f-d57550cc96cc">2029-01-01T08:00:00+00:00</AssetExpire>
-    <DSATActionTaken xmlns="4873beb7-5857-4685-be1f-d57550cc96cc" xsi:nil="true"/>
-    <EditorialTags xmlns="4873beb7-5857-4685-be1f-d57550cc96cc" xsi:nil="true"/>
-    <SubmitterId xmlns="4873beb7-5857-4685-be1f-d57550cc96cc" xsi:nil="true"/>
-    <ApprovalLog xmlns="4873beb7-5857-4685-be1f-d57550cc96cc" xsi:nil="true"/>
-    <AssetType xmlns="4873beb7-5857-4685-be1f-d57550cc96cc">TP</AssetType>
-    <BugNumber xmlns="4873beb7-5857-4685-be1f-d57550cc96cc" xsi:nil="true"/>
-    <Milestone xmlns="4873beb7-5857-4685-be1f-d57550cc96cc" xsi:nil="true"/>
-    <RecommendationsModifier xmlns="4873beb7-5857-4685-be1f-d57550cc96cc">1000</RecommendationsModifier>
-    <IntlLangReviewDate xmlns="4873beb7-5857-4685-be1f-d57550cc96cc" xsi:nil="true"/>
-    <TPFriendlyName xmlns="4873beb7-5857-4685-be1f-d57550cc96cc" xsi:nil="true"/>
-    <IntlLangReview xmlns="4873beb7-5857-4685-be1f-d57550cc96cc">false</IntlLangReview>
-    <PolicheckWords xmlns="4873beb7-5857-4685-be1f-d57550cc96cc" xsi:nil="true"/>
-    <OriginAsset xmlns="4873beb7-5857-4685-be1f-d57550cc96cc" xsi:nil="true"/>
-    <TPNamespace xmlns="4873beb7-5857-4685-be1f-d57550cc96cc" xsi:nil="true"/>
-    <TPCommandLine xmlns="4873beb7-5857-4685-be1f-d57550cc96cc" xsi:nil="true"/>
-    <IntlLangReviewer xmlns="4873beb7-5857-4685-be1f-d57550cc96cc" xsi:nil="true"/>
-    <CSXSubmissionDate xmlns="4873beb7-5857-4685-be1f-d57550cc96cc" xsi:nil="true"/>
-    <TaxCatchAll xmlns="4873beb7-5857-4685-be1f-d57550cc96cc"/>
-    <Manager xmlns="4873beb7-5857-4685-be1f-d57550cc96cc" xsi:nil="true"/>
-    <NumericId xmlns="4873beb7-5857-4685-be1f-d57550cc96cc" xsi:nil="true"/>
-    <ParentAssetId xmlns="4873beb7-5857-4685-be1f-d57550cc96cc" xsi:nil="true"/>
-    <OriginalSourceMarket xmlns="4873beb7-5857-4685-be1f-d57550cc96cc" xsi:nil="true"/>
-    <TPComponent xmlns="4873beb7-5857-4685-be1f-d57550cc96cc" xsi:nil="true"/>
-    <TPExecutable xmlns="4873beb7-5857-4685-be1f-d57550cc96cc" xsi:nil="true"/>
-    <TPLaunchHelpLink xmlns="4873beb7-5857-4685-be1f-d57550cc96cc" xsi:nil="true"/>
-    <CSXUpdate xmlns="4873beb7-5857-4685-be1f-d57550cc96cc">false</CSXUpdate>
-    <IntlLocPriority xmlns="4873beb7-5857-4685-be1f-d57550cc96cc" xsi:nil="true"/>
-    <UAProjectedTotalWords xmlns="4873beb7-5857-4685-be1f-d57550cc96cc" xsi:nil="true"/>
-    <OutputCachingOn xmlns="4873beb7-5857-4685-be1f-d57550cc96cc">false</OutputCachingOn>
-    <ContentItem xmlns="4873beb7-5857-4685-be1f-d57550cc96cc" xsi:nil="true"/>
-    <HandoffToMSDN xmlns="4873beb7-5857-4685-be1f-d57550cc96cc" xsi:nil="true"/>
-    <LastModifiedDateTime xmlns="4873beb7-5857-4685-be1f-d57550cc96cc" xsi:nil="true"/>
-    <TPApplication xmlns="4873beb7-5857-4685-be1f-d57550cc96cc" xsi:nil="true"/>
-    <CSXHash xmlns="4873beb7-5857-4685-be1f-d57550cc96cc" xsi:nil="true"/>
-    <DirectSourceMarket xmlns="4873beb7-5857-4685-be1f-d57550cc96cc" xsi:nil="true"/>
-    <PlannedPubDate xmlns="4873beb7-5857-4685-be1f-d57550cc96cc" xsi:nil="true"/>
-    <CSXSubmissionMarket xmlns="4873beb7-5857-4685-be1f-d57550cc96cc" xsi:nil="true"/>
-    <Downloads xmlns="4873beb7-5857-4685-be1f-d57550cc96cc">0</Downloads>
-    <ArtSampleDocs xmlns="4873beb7-5857-4685-be1f-d57550cc96cc" xsi:nil="true"/>
-    <TPLaunchHelpLinkType xmlns="4873beb7-5857-4685-be1f-d57550cc96cc">Template</TPLaunchHelpLinkType>
-    <TimesCloned xmlns="4873beb7-5857-4685-be1f-d57550cc96cc" xsi:nil="true"/>
-    <TPAppVersion xmlns="4873beb7-5857-4685-be1f-d57550cc96cc" xsi:nil="true"/>
-    <VoteCount xmlns="4873beb7-5857-4685-be1f-d57550cc96cc" xsi:nil="true"/>
-    <AverageRating xmlns="4873beb7-5857-4685-be1f-d57550cc96cc" xsi:nil="true"/>
-    <UACurrentWords xmlns="4873beb7-5857-4685-be1f-d57550cc96cc" xsi:nil="true"/>
-    <TPClientViewer xmlns="4873beb7-5857-4685-be1f-d57550cc96cc" xsi:nil="true"/>
-    <APEditor xmlns="4873beb7-5857-4685-be1f-d57550cc96cc">
-      <UserInfo>
-        <DisplayName/>
-        <AccountId xsi:nil="true"/>
-        <AccountType/>
-      </UserInfo>
-    </APEditor>
-    <TPInstallLocation xmlns="4873beb7-5857-4685-be1f-d57550cc96cc" xsi:nil="true"/>
-    <OOCacheId xmlns="4873beb7-5857-4685-be1f-d57550cc96cc" xsi:nil="true"/>
-    <IsDeleted xmlns="4873beb7-5857-4685-be1f-d57550cc96cc">false</IsDeleted>
-    <CrawlForDependencies xmlns="4873beb7-5857-4685-be1f-d57550cc96cc">false</CrawlForDependencies>
-    <LastHandOff xmlns="4873beb7-5857-4685-be1f-d57550cc96cc" xsi:nil="true"/>
-    <LocMarketGroupTiers2 xmlns="4873beb7-5857-4685-be1f-d57550cc96cc" xsi:nil="true"/>
-  </documentManagement>
-</p:properties>
-</file>
-
-<file path=customXml/item3.xml><?xml version="1.0" encoding="utf-8"?>
-<?mso-contentType ?>
-<FormTemplates xmlns="http://schemas.microsoft.com/sharepoint/v3/contenttype/forms">
-  <Display>DocumentLibraryForm</Display>
-  <Edit>AssetEditForm</Edit>
-  <New>DocumentLibraryForm</New>
-</FormTemplates>
-</file>
-
-<file path=customXml/item4.xml><?xml version="1.0" encoding="utf-8"?>
 <ct:contentTypeSchema xmlns:ct="http://schemas.microsoft.com/office/2006/metadata/contentType" xmlns:ma="http://schemas.microsoft.com/office/2006/metadata/properties/metaAttributes" ct:_="" ma:_="" ma:contentTypeName="TemplateFile" ma:contentTypeID="0x0101006EDDDB5EE6D98C44930B742096920B300400F5B6D36B3EF94B4E9A635CDF2A18F5B8" ma:contentTypeVersion="72" ma:contentTypeDescription="Create a new document." ma:contentTypeScope="" ma:versionID="a23e56308344d904b51738559c3d67c9">
   <xsd:schema xmlns:xsd="http://www.w3.org/2001/XMLSchema" xmlns:xs="http://www.w3.org/2001/XMLSchema" xmlns:p="http://schemas.microsoft.com/office/2006/metadata/properties" xmlns:ns2="4873beb7-5857-4685-be1f-d57550cc96cc" targetNamespace="http://schemas.microsoft.com/office/2006/metadata/properties" ma:root="true" ma:fieldsID="cd0908cc4600e77bf5da051303e00c8d" ns2:_="">
     <xsd:import namespace="4873beb7-5857-4685-be1f-d57550cc96cc"/>
@@ -3405,6 +3311,143 @@
 </ct:contentTypeSchema>
 </file>
 
+<file path=customXml/item3.xml><?xml version="1.0" encoding="utf-8"?>
+<?mso-contentType ?>
+<FormTemplates xmlns="http://schemas.microsoft.com/sharepoint/v3/contenttype/forms">
+  <Display>DocumentLibraryForm</Display>
+  <Edit>AssetEditForm</Edit>
+  <New>DocumentLibraryForm</New>
+</FormTemplates>
+</file>
+
+<file path=customXml/item4.xml><?xml version="1.0" encoding="utf-8"?>
+<p:properties xmlns:p="http://schemas.microsoft.com/office/2006/metadata/properties" xmlns:xsi="http://www.w3.org/2001/XMLSchema-instance" xmlns:pc="http://schemas.microsoft.com/office/infopath/2007/PartnerControls">
+  <documentManagement>
+    <LocComments xmlns="4873beb7-5857-4685-be1f-d57550cc96cc" xsi:nil="true"/>
+    <ApprovalStatus xmlns="4873beb7-5857-4685-be1f-d57550cc96cc">InProgress</ApprovalStatus>
+    <MarketSpecific xmlns="4873beb7-5857-4685-be1f-d57550cc96cc">false</MarketSpecific>
+    <ThumbnailAssetId xmlns="4873beb7-5857-4685-be1f-d57550cc96cc" xsi:nil="true"/>
+    <PrimaryImageGen xmlns="4873beb7-5857-4685-be1f-d57550cc96cc">false</PrimaryImageGen>
+    <LegacyData xmlns="4873beb7-5857-4685-be1f-d57550cc96cc" xsi:nil="true"/>
+    <LocRecommendedHandoff xmlns="4873beb7-5857-4685-be1f-d57550cc96cc" xsi:nil="true"/>
+    <BusinessGroup xmlns="4873beb7-5857-4685-be1f-d57550cc96cc" xsi:nil="true"/>
+    <BlockPublish xmlns="4873beb7-5857-4685-be1f-d57550cc96cc">false</BlockPublish>
+    <AssetId xmlns="4873beb7-5857-4685-be1f-d57550cc96cc">TP102843594</AssetId>
+    <SourceTitle xmlns="4873beb7-5857-4685-be1f-d57550cc96cc" xsi:nil="true"/>
+    <OpenTemplate xmlns="4873beb7-5857-4685-be1f-d57550cc96cc">true</OpenTemplate>
+    <UALocComments xmlns="4873beb7-5857-4685-be1f-d57550cc96cc" xsi:nil="true"/>
+    <TrustLevel xmlns="4873beb7-5857-4685-be1f-d57550cc96cc">1 Microsoft Managed Content</TrustLevel>
+    <FeatureTagsTaxHTField0 xmlns="4873beb7-5857-4685-be1f-d57550cc96cc">
+      <Terms xmlns="http://schemas.microsoft.com/office/infopath/2007/PartnerControls"/>
+    </FeatureTagsTaxHTField0>
+    <PublishStatusLookup xmlns="4873beb7-5857-4685-be1f-d57550cc96cc">
+      <Value>1552660</Value>
+      <Value>1552661</Value>
+      <Value>1552770</Value>
+    </PublishStatusLookup>
+    <LocLastLocAttemptVersionLookup xmlns="4873beb7-5857-4685-be1f-d57550cc96cc">831172</LocLastLocAttemptVersionLookup>
+    <CampaignTagsTaxHTField0 xmlns="4873beb7-5857-4685-be1f-d57550cc96cc">
+      <Terms xmlns="http://schemas.microsoft.com/office/infopath/2007/PartnerControls"/>
+    </CampaignTagsTaxHTField0>
+    <IsSearchable xmlns="4873beb7-5857-4685-be1f-d57550cc96cc">true</IsSearchable>
+    <MachineTranslated xmlns="4873beb7-5857-4685-be1f-d57550cc96cc">false</MachineTranslated>
+    <Providers xmlns="4873beb7-5857-4685-be1f-d57550cc96cc" xsi:nil="true"/>
+    <TemplateTemplateType xmlns="4873beb7-5857-4685-be1f-d57550cc96cc">Word Document Template</TemplateTemplateType>
+    <Markets xmlns="4873beb7-5857-4685-be1f-d57550cc96cc"/>
+    <APDescription xmlns="4873beb7-5857-4685-be1f-d57550cc96cc" xsi:nil="true"/>
+    <ClipArtFilename xmlns="4873beb7-5857-4685-be1f-d57550cc96cc" xsi:nil="true"/>
+    <APAuthor xmlns="4873beb7-5857-4685-be1f-d57550cc96cc">
+      <UserInfo>
+        <DisplayName>REDMOND\ncrowell</DisplayName>
+        <AccountId>81</AccountId>
+        <AccountType/>
+      </UserInfo>
+    </APAuthor>
+    <LocManualTestRequired xmlns="4873beb7-5857-4685-be1f-d57550cc96cc">false</LocManualTestRequired>
+    <EditorialStatus xmlns="4873beb7-5857-4685-be1f-d57550cc96cc">Complete</EditorialStatus>
+    <PublishTargets xmlns="4873beb7-5857-4685-be1f-d57550cc96cc">OfficeOnlineVNext</PublishTargets>
+    <ScenarioTagsTaxHTField0 xmlns="4873beb7-5857-4685-be1f-d57550cc96cc">
+      <Terms xmlns="http://schemas.microsoft.com/office/infopath/2007/PartnerControls"/>
+    </ScenarioTagsTaxHTField0>
+    <OriginalRelease xmlns="4873beb7-5857-4685-be1f-d57550cc96cc">15</OriginalRelease>
+    <AssetStart xmlns="4873beb7-5857-4685-be1f-d57550cc96cc">2012-03-28T21:40:00+00:00</AssetStart>
+    <Provider xmlns="4873beb7-5857-4685-be1f-d57550cc96cc" xsi:nil="true"/>
+    <AcquiredFrom xmlns="4873beb7-5857-4685-be1f-d57550cc96cc">Internal MS</AcquiredFrom>
+    <FriendlyTitle xmlns="4873beb7-5857-4685-be1f-d57550cc96cc" xsi:nil="true"/>
+    <LocalizationTagsTaxHTField0 xmlns="4873beb7-5857-4685-be1f-d57550cc96cc">
+      <Terms xmlns="http://schemas.microsoft.com/office/infopath/2007/PartnerControls"/>
+    </LocalizationTagsTaxHTField0>
+    <UALocRecommendation xmlns="4873beb7-5857-4685-be1f-d57550cc96cc">Localize</UALocRecommendation>
+    <ShowIn xmlns="4873beb7-5857-4685-be1f-d57550cc96cc">Show everywhere</ShowIn>
+    <UANotes xmlns="4873beb7-5857-4685-be1f-d57550cc96cc" xsi:nil="true"/>
+    <TemplateStatus xmlns="4873beb7-5857-4685-be1f-d57550cc96cc">Complete</TemplateStatus>
+    <InternalTagsTaxHTField0 xmlns="4873beb7-5857-4685-be1f-d57550cc96cc">
+      <Terms xmlns="http://schemas.microsoft.com/office/infopath/2007/PartnerControls"/>
+    </InternalTagsTaxHTField0>
+    <AssetExpire xmlns="4873beb7-5857-4685-be1f-d57550cc96cc">2029-01-01T08:00:00+00:00</AssetExpire>
+    <DSATActionTaken xmlns="4873beb7-5857-4685-be1f-d57550cc96cc" xsi:nil="true"/>
+    <EditorialTags xmlns="4873beb7-5857-4685-be1f-d57550cc96cc" xsi:nil="true"/>
+    <SubmitterId xmlns="4873beb7-5857-4685-be1f-d57550cc96cc" xsi:nil="true"/>
+    <ApprovalLog xmlns="4873beb7-5857-4685-be1f-d57550cc96cc" xsi:nil="true"/>
+    <AssetType xmlns="4873beb7-5857-4685-be1f-d57550cc96cc">TP</AssetType>
+    <BugNumber xmlns="4873beb7-5857-4685-be1f-d57550cc96cc" xsi:nil="true"/>
+    <Milestone xmlns="4873beb7-5857-4685-be1f-d57550cc96cc" xsi:nil="true"/>
+    <RecommendationsModifier xmlns="4873beb7-5857-4685-be1f-d57550cc96cc">1000</RecommendationsModifier>
+    <IntlLangReviewDate xmlns="4873beb7-5857-4685-be1f-d57550cc96cc" xsi:nil="true"/>
+    <TPFriendlyName xmlns="4873beb7-5857-4685-be1f-d57550cc96cc" xsi:nil="true"/>
+    <IntlLangReview xmlns="4873beb7-5857-4685-be1f-d57550cc96cc">false</IntlLangReview>
+    <PolicheckWords xmlns="4873beb7-5857-4685-be1f-d57550cc96cc" xsi:nil="true"/>
+    <OriginAsset xmlns="4873beb7-5857-4685-be1f-d57550cc96cc" xsi:nil="true"/>
+    <TPNamespace xmlns="4873beb7-5857-4685-be1f-d57550cc96cc" xsi:nil="true"/>
+    <TPCommandLine xmlns="4873beb7-5857-4685-be1f-d57550cc96cc" xsi:nil="true"/>
+    <IntlLangReviewer xmlns="4873beb7-5857-4685-be1f-d57550cc96cc" xsi:nil="true"/>
+    <CSXSubmissionDate xmlns="4873beb7-5857-4685-be1f-d57550cc96cc" xsi:nil="true"/>
+    <TaxCatchAll xmlns="4873beb7-5857-4685-be1f-d57550cc96cc"/>
+    <Manager xmlns="4873beb7-5857-4685-be1f-d57550cc96cc" xsi:nil="true"/>
+    <NumericId xmlns="4873beb7-5857-4685-be1f-d57550cc96cc" xsi:nil="true"/>
+    <ParentAssetId xmlns="4873beb7-5857-4685-be1f-d57550cc96cc" xsi:nil="true"/>
+    <OriginalSourceMarket xmlns="4873beb7-5857-4685-be1f-d57550cc96cc" xsi:nil="true"/>
+    <TPComponent xmlns="4873beb7-5857-4685-be1f-d57550cc96cc" xsi:nil="true"/>
+    <TPExecutable xmlns="4873beb7-5857-4685-be1f-d57550cc96cc" xsi:nil="true"/>
+    <TPLaunchHelpLink xmlns="4873beb7-5857-4685-be1f-d57550cc96cc" xsi:nil="true"/>
+    <CSXUpdate xmlns="4873beb7-5857-4685-be1f-d57550cc96cc">false</CSXUpdate>
+    <IntlLocPriority xmlns="4873beb7-5857-4685-be1f-d57550cc96cc" xsi:nil="true"/>
+    <UAProjectedTotalWords xmlns="4873beb7-5857-4685-be1f-d57550cc96cc" xsi:nil="true"/>
+    <OutputCachingOn xmlns="4873beb7-5857-4685-be1f-d57550cc96cc">false</OutputCachingOn>
+    <ContentItem xmlns="4873beb7-5857-4685-be1f-d57550cc96cc" xsi:nil="true"/>
+    <HandoffToMSDN xmlns="4873beb7-5857-4685-be1f-d57550cc96cc" xsi:nil="true"/>
+    <LastModifiedDateTime xmlns="4873beb7-5857-4685-be1f-d57550cc96cc" xsi:nil="true"/>
+    <TPApplication xmlns="4873beb7-5857-4685-be1f-d57550cc96cc" xsi:nil="true"/>
+    <CSXHash xmlns="4873beb7-5857-4685-be1f-d57550cc96cc" xsi:nil="true"/>
+    <DirectSourceMarket xmlns="4873beb7-5857-4685-be1f-d57550cc96cc" xsi:nil="true"/>
+    <PlannedPubDate xmlns="4873beb7-5857-4685-be1f-d57550cc96cc" xsi:nil="true"/>
+    <CSXSubmissionMarket xmlns="4873beb7-5857-4685-be1f-d57550cc96cc" xsi:nil="true"/>
+    <Downloads xmlns="4873beb7-5857-4685-be1f-d57550cc96cc">0</Downloads>
+    <ArtSampleDocs xmlns="4873beb7-5857-4685-be1f-d57550cc96cc" xsi:nil="true"/>
+    <TPLaunchHelpLinkType xmlns="4873beb7-5857-4685-be1f-d57550cc96cc">Template</TPLaunchHelpLinkType>
+    <TimesCloned xmlns="4873beb7-5857-4685-be1f-d57550cc96cc" xsi:nil="true"/>
+    <TPAppVersion xmlns="4873beb7-5857-4685-be1f-d57550cc96cc" xsi:nil="true"/>
+    <VoteCount xmlns="4873beb7-5857-4685-be1f-d57550cc96cc" xsi:nil="true"/>
+    <AverageRating xmlns="4873beb7-5857-4685-be1f-d57550cc96cc" xsi:nil="true"/>
+    <UACurrentWords xmlns="4873beb7-5857-4685-be1f-d57550cc96cc" xsi:nil="true"/>
+    <TPClientViewer xmlns="4873beb7-5857-4685-be1f-d57550cc96cc" xsi:nil="true"/>
+    <APEditor xmlns="4873beb7-5857-4685-be1f-d57550cc96cc">
+      <UserInfo>
+        <DisplayName/>
+        <AccountId xsi:nil="true"/>
+        <AccountType/>
+      </UserInfo>
+    </APEditor>
+    <TPInstallLocation xmlns="4873beb7-5857-4685-be1f-d57550cc96cc" xsi:nil="true"/>
+    <OOCacheId xmlns="4873beb7-5857-4685-be1f-d57550cc96cc" xsi:nil="true"/>
+    <IsDeleted xmlns="4873beb7-5857-4685-be1f-d57550cc96cc">false</IsDeleted>
+    <CrawlForDependencies xmlns="4873beb7-5857-4685-be1f-d57550cc96cc">false</CrawlForDependencies>
+    <LastHandOff xmlns="4873beb7-5857-4685-be1f-d57550cc96cc" xsi:nil="true"/>
+    <LocMarketGroupTiers2 xmlns="4873beb7-5857-4685-be1f-d57550cc96cc" xsi:nil="true"/>
+  </documentManagement>
+</p:properties>
+</file>
+
 <file path=customXml/itemProps1.xml><?xml version="1.0" encoding="utf-8"?>
 <ds:datastoreItem xmlns:ds="http://schemas.openxmlformats.org/officeDocument/2006/customXml" ds:itemID="{5F329CAD-B019-4FA6-9FEF-74898909AD20}">
   <ds:schemaRefs>
@@ -3414,24 +3457,6 @@
 </file>
 
 <file path=customXml/itemProps2.xml><?xml version="1.0" encoding="utf-8"?>
-<ds:datastoreItem xmlns:ds="http://schemas.openxmlformats.org/officeDocument/2006/customXml" ds:itemID="{3E8E83B5-D8EF-4295-95D5-499630675B99}">
-  <ds:schemaRefs>
-    <ds:schemaRef ds:uri="http://schemas.microsoft.com/office/2006/metadata/properties"/>
-    <ds:schemaRef ds:uri="http://schemas.microsoft.com/office/infopath/2007/PartnerControls"/>
-    <ds:schemaRef ds:uri="4873beb7-5857-4685-be1f-d57550cc96cc"/>
-  </ds:schemaRefs>
-</ds:datastoreItem>
-</file>
-
-<file path=customXml/itemProps3.xml><?xml version="1.0" encoding="utf-8"?>
-<ds:datastoreItem xmlns:ds="http://schemas.openxmlformats.org/officeDocument/2006/customXml" ds:itemID="{5D1E2072-A7E3-4DAE-9149-608034D634FC}">
-  <ds:schemaRefs>
-    <ds:schemaRef ds:uri="http://schemas.microsoft.com/sharepoint/v3/contenttype/forms"/>
-  </ds:schemaRefs>
-</ds:datastoreItem>
-</file>
-
-<file path=customXml/itemProps4.xml><?xml version="1.0" encoding="utf-8"?>
 <ds:datastoreItem xmlns:ds="http://schemas.openxmlformats.org/officeDocument/2006/customXml" ds:itemID="{460F43D6-C4EC-4FB3-A195-6B4FD975A2A1}">
   <ds:schemaRefs>
     <ds:schemaRef ds:uri="http://schemas.microsoft.com/office/2006/metadata/contentType"/>
@@ -3447,4 +3472,22 @@
     <ds:schemaRef ds:uri="http://schemas.microsoft.com/internal/obd"/>
   </ds:schemaRefs>
 </ds:datastoreItem>
+</file>
+
+<file path=customXml/itemProps3.xml><?xml version="1.0" encoding="utf-8"?>
+<ds:datastoreItem xmlns:ds="http://schemas.openxmlformats.org/officeDocument/2006/customXml" ds:itemID="{5D1E2072-A7E3-4DAE-9149-608034D634FC}">
+  <ds:schemaRefs>
+    <ds:schemaRef ds:uri="http://schemas.microsoft.com/sharepoint/v3/contenttype/forms"/>
+  </ds:schemaRefs>
+</ds:datastoreItem>
+</file>
+
+<file path=customXml/itemProps4.xml><?xml version="1.0" encoding="utf-8"?>
+<ds:datastoreItem xmlns:ds="http://schemas.openxmlformats.org/officeDocument/2006/customXml" ds:itemID="{3E8E83B5-D8EF-4295-95D5-499630675B99}">
+  <ds:schemaRefs>
+    <ds:schemaRef ds:uri="http://schemas.microsoft.com/office/2006/metadata/properties"/>
+    <ds:schemaRef ds:uri="http://schemas.microsoft.com/office/infopath/2007/PartnerControls"/>
+    <ds:schemaRef ds:uri="4873beb7-5857-4685-be1f-d57550cc96cc"/>
+  </ds:schemaRefs>
+</ds:datastoreItem>
 </file>
</xml_diff>

<commit_message>
working on getting the blog into pages
</commit_message>
<xml_diff>
--- a/v2 Available Scalable WordPress Web site.docx
+++ b/v2 Available Scalable WordPress Web site.docx
@@ -136,10 +136,10 @@
             <v:path o:extrusionok="f" gradientshapeok="t" o:connecttype="rect"/>
             <o:lock v:ext="edit" aspectratio="t"/>
           </v:shapetype>
-          <v:shape id="_x0000_i1025" type="#_x0000_t75" style="width:471.75pt;height:423.75pt" o:ole="">
+          <v:shape id="_x0000_i1025" type="#_x0000_t75" style="width:471.7pt;height:423.7pt" o:ole="">
             <v:imagedata r:id="rId11" o:title=""/>
           </v:shape>
-          <o:OLEObject Type="Embed" ProgID="Visio.Drawing.15" ShapeID="_x0000_i1025" DrawAspect="Content" ObjectID="_1620114296" r:id="rId12"/>
+          <o:OLEObject Type="Embed" ProgID="Visio.Drawing.15" ShapeID="_x0000_i1025" DrawAspect="Content" ObjectID="_1620122896" r:id="rId12"/>
         </w:object>
       </w:r>
     </w:p>
@@ -261,10 +261,10 @@
     <w:p>
       <w:r>
         <w:object w:dxaOrig="10043" w:dyaOrig="11535" w14:anchorId="35050702">
-          <v:shape id="_x0000_i1026" type="#_x0000_t75" style="width:502.5pt;height:576.75pt" o:ole="">
+          <v:shape id="_x0000_i1026" type="#_x0000_t75" style="width:503.1pt;height:576.9pt" o:ole="">
             <v:imagedata r:id="rId13" o:title=""/>
           </v:shape>
-          <o:OLEObject Type="Embed" ProgID="Visio.Drawing.15" ShapeID="_x0000_i1026" DrawAspect="Content" ObjectID="_1620114297" r:id="rId14"/>
+          <o:OLEObject Type="Embed" ProgID="Visio.Drawing.15" ShapeID="_x0000_i1026" DrawAspect="Content" ObjectID="_1620122897" r:id="rId14"/>
         </w:object>
       </w:r>
     </w:p>
@@ -419,7 +419,13 @@
         <w:t>ninadkanthi.co.uk</w:t>
       </w:r>
       <w:r>
-        <w:t xml:space="preserve"> from GoDaddy.com® domain registrar and later changed the default NS records specified there to the four records of the Azure DNS name servers. I also added a record-set into the Azure DNS to connect the A level record ‘blogs.ninadkanthi.co.uk’ with the public IP address component. You can review both these steps </w:t>
+        <w:t xml:space="preserve"> from GoDaddy.com® domain registrar and later changed the default NS records specified there to the four records of the Azure DNS name servers. </w:t>
+      </w:r>
+      <w:r>
+        <w:t>The steps on how to create this is described</w:t>
+      </w:r>
+      <w:r>
+        <w:t xml:space="preserve"> </w:t>
       </w:r>
       <w:hyperlink r:id="rId15" w:history="1">
         <w:r>
@@ -443,6 +449,21 @@
       <w:r>
         <w:t>’</w:t>
       </w:r>
+      <w:r>
+        <w:t xml:space="preserve">. </w:t>
+      </w:r>
+      <w:r>
+        <w:t xml:space="preserve">The component </w:t>
+      </w:r>
+      <w:r>
+        <w:t xml:space="preserve">within Azure </w:t>
+      </w:r>
+      <w:r>
+        <w:t xml:space="preserve">that I am starting from </w:t>
+      </w:r>
+      <w:r>
+        <w:t>is</w:t>
+      </w:r>
     </w:p>
     <w:p>
       <w:pPr>
@@ -456,16 +477,12 @@
         <w:ind w:left="0"/>
       </w:pPr>
       <w:r>
-        <w:t xml:space="preserve">The components </w:t>
-      </w:r>
-      <w:r>
-        <w:t xml:space="preserve">within Azure </w:t>
-      </w:r>
-      <w:r>
-        <w:t xml:space="preserve">that I am starting from </w:t>
-      </w:r>
-      <w:r>
-        <w:t>is</w:t>
+        <w:object w:dxaOrig="2619" w:dyaOrig="1013" w14:anchorId="30CBEF9E">
+          <v:shape id="_x0000_i1040" type="#_x0000_t75" style="width:131.1pt;height:50.75pt" o:ole="">
+            <v:imagedata r:id="rId16" o:title=""/>
+          </v:shape>
+          <o:OLEObject Type="Embed" ProgID="Visio.Drawing.15" ShapeID="_x0000_i1040" DrawAspect="Content" ObjectID="_1620122898" r:id="rId17"/>
+        </w:object>
       </w:r>
     </w:p>
     <w:p>
@@ -476,17 +493,29 @@
     </w:p>
     <w:p>
       <w:pPr>
+        <w:pStyle w:val="Heading2"/>
+      </w:pPr>
+      <w:r>
+        <w:t>Script</w:t>
+      </w:r>
+      <w:r>
+        <w:t>,</w:t>
+      </w:r>
+      <w:r>
+        <w:t xml:space="preserve"> Folder structure</w:t>
+      </w:r>
+      <w:r>
+        <w:t xml:space="preserve"> and execution principles</w:t>
+      </w:r>
+      <w:r>
+        <w:t xml:space="preserve">. </w:t>
+      </w:r>
+    </w:p>
+    <w:p>
+      <w:pPr>
         <w:pStyle w:val="ListParagraph"/>
         <w:ind w:left="0"/>
       </w:pPr>
-      <w:r>
-        <w:object w:dxaOrig="3991" w:dyaOrig="2933" w14:anchorId="7399560E">
-          <v:shape id="_x0000_i1030" type="#_x0000_t75" style="width:199.5pt;height:147pt" o:ole="">
-            <v:imagedata r:id="rId16" o:title=""/>
-          </v:shape>
-          <o:OLEObject Type="Embed" ProgID="Visio.Drawing.15" ShapeID="_x0000_i1030" DrawAspect="Content" ObjectID="_1620114298" r:id="rId17"/>
-        </w:object>
-      </w:r>
     </w:p>
     <w:p>
       <w:pPr>
@@ -494,16 +523,1687 @@
         <w:ind w:left="0"/>
       </w:pPr>
       <w:r>
-        <w:t xml:space="preserve">As next step, </w:t>
-      </w:r>
-      <w:r>
-        <w:t xml:space="preserve">we’d create a public static IP and establish connection with the DNS zone </w:t>
-      </w:r>
-      <w:r>
-        <w:t xml:space="preserve">by creating a ‘A’ record under the DNS. </w:t>
-      </w:r>
+        <w:t>All the scripts related to this project are copied under the folder ‘</w:t>
+      </w:r>
+      <w:hyperlink r:id="rId18" w:history="1">
+        <w:r>
+          <w:rPr>
+            <w:rStyle w:val="Hyperlink"/>
+          </w:rPr>
+          <w:t>V2</w:t>
+        </w:r>
+      </w:hyperlink>
+      <w:r>
+        <w:t xml:space="preserve">’. The folder contains a master – controller script – </w:t>
+      </w:r>
+      <w:hyperlink r:id="rId19" w:history="1">
+        <w:r>
+          <w:rPr>
+            <w:rStyle w:val="Hyperlink"/>
+          </w:rPr>
+          <w:t>install.ps1</w:t>
+        </w:r>
+      </w:hyperlink>
+      <w:r>
+        <w:t xml:space="preserve">. This script invokes secondary scripts to create various components under Azure. To uninstall, a similar </w:t>
+      </w:r>
+      <w:hyperlink r:id="rId20" w:history="1">
+        <w:r>
+          <w:rPr>
+            <w:rStyle w:val="Hyperlink"/>
+          </w:rPr>
+          <w:t>uninstall.ps1</w:t>
+        </w:r>
+      </w:hyperlink>
+      <w:r>
+        <w:t xml:space="preserve"> script is also stored under the same folder. If you want to create all the Azure components in one go, just execute the </w:t>
+      </w:r>
+      <w:hyperlink r:id="rId21" w:history="1">
+        <w:r>
+          <w:rPr>
+            <w:rStyle w:val="Hyperlink"/>
+          </w:rPr>
+          <w:t>install.ps1</w:t>
+        </w:r>
+      </w:hyperlink>
+      <w:r>
+        <w:t xml:space="preserve">. similarly, to clean the Azure resources, execute </w:t>
+      </w:r>
+      <w:hyperlink r:id="rId22" w:history="1">
+        <w:r>
+          <w:rPr>
+            <w:rStyle w:val="Hyperlink"/>
+          </w:rPr>
+          <w:t>uninstall.ps1</w:t>
+        </w:r>
+      </w:hyperlink>
+      <w:r>
+        <w:t xml:space="preserve"> script. </w:t>
+      </w:r>
+    </w:p>
+    <w:p>
+      <w:pPr>
+        <w:pStyle w:val="ListParagraph"/>
+        <w:ind w:left="0"/>
+      </w:pPr>
+      <w:r>
+        <w:t xml:space="preserve">All the scripts make use of common parameters file – </w:t>
+      </w:r>
+      <w:hyperlink r:id="rId23" w:history="1">
+        <w:r>
+          <w:rPr>
+            <w:rStyle w:val="Hyperlink"/>
+          </w:rPr>
+          <w:t>parameters.ps1</w:t>
+        </w:r>
+      </w:hyperlink>
+      <w:r>
+        <w:t xml:space="preserve"> – which contains all the configuration information for the solution. If you want to change name etc for your deployment, edit this parameters file. </w:t>
+      </w:r>
+    </w:p>
+    <w:p>
+      <w:pPr>
+        <w:pStyle w:val="ListParagraph"/>
+        <w:ind w:left="0"/>
+      </w:pPr>
+      <w:r>
+        <w:t xml:space="preserve">All the </w:t>
+      </w:r>
+      <w:r>
+        <w:t xml:space="preserve">scripts make </w:t>
+      </w:r>
+      <w:r>
+        <w:rPr>
+          <w:b/>
+          <w:bCs/>
+        </w:rPr>
+        <w:t>Login-</w:t>
+      </w:r>
+      <w:proofErr w:type="spellStart"/>
+      <w:r>
+        <w:rPr>
+          <w:b/>
+          <w:bCs/>
+        </w:rPr>
+        <w:t>AzAccount</w:t>
+      </w:r>
+      <w:proofErr w:type="spellEnd"/>
+      <w:r>
+        <w:t xml:space="preserve"> call and </w:t>
+      </w:r>
+      <w:r>
+        <w:t>to</w:t>
+      </w:r>
+      <w:r>
+        <w:t xml:space="preserve"> avoid duplication of login invocations, checks if the last access for expiry and reuses the cached credentials</w:t>
+      </w:r>
+      <w:r>
+        <w:t xml:space="preserve"> </w:t>
+      </w:r>
+      <w:r>
+        <w:t xml:space="preserve">if it can. </w:t>
+      </w:r>
+    </w:p>
+    <w:p>
+      <w:pPr>
+        <w:pStyle w:val="ListParagraph"/>
+        <w:ind w:left="0"/>
+      </w:pPr>
+    </w:p>
+    <w:p>
+      <w:pPr>
+        <w:pStyle w:val="ListParagraph"/>
+        <w:ind w:left="0"/>
+      </w:pPr>
+      <w:r>
+        <w:t>Wherever possible, Azure portal will not be used to create, modify or delete the components. To deliver robustness, reliability and certainty of the solution, most of the activities would be done via scripts. Azure portal (</w:t>
+      </w:r>
+      <w:hyperlink r:id="rId24" w:history="1">
+        <w:r>
+          <w:rPr>
+            <w:rStyle w:val="Hyperlink"/>
+          </w:rPr>
+          <w:t>https://portal.azure.com</w:t>
+        </w:r>
+      </w:hyperlink>
+      <w:r>
+        <w:t xml:space="preserve"> </w:t>
+      </w:r>
+      <w:r>
+        <w:t xml:space="preserve">) </w:t>
+      </w:r>
+      <w:r>
+        <w:t xml:space="preserve">is to </w:t>
+      </w:r>
+      <w:r>
+        <w:t>be used to validate the script execution results</w:t>
+      </w:r>
+      <w:r>
+        <w:t xml:space="preserve"> manually – although a non-error run of the script also implicitly applies success. </w:t>
+      </w:r>
+      <w:r>
+        <w:t xml:space="preserve">  </w:t>
+      </w:r>
+    </w:p>
+    <w:p>
+      <w:pPr>
+        <w:pStyle w:val="Heading1"/>
+      </w:pPr>
+      <w:r>
+        <w:t xml:space="preserve">Steps to create the </w:t>
+      </w:r>
+      <w:r>
+        <w:t>solution</w:t>
+      </w:r>
+    </w:p>
+    <w:p>
+      <w:pPr>
+        <w:pStyle w:val="ListParagraph"/>
+        <w:ind w:left="0"/>
+      </w:pPr>
+    </w:p>
+    <w:p>
+      <w:pPr>
+        <w:pStyle w:val="Heading1"/>
+      </w:pPr>
+      <w:r>
+        <w:t>Create Static IP and ‘A’ record inside DNS record set</w:t>
+      </w:r>
+    </w:p>
+    <w:p>
+      <w:pPr>
+        <w:pStyle w:val="ListParagraph"/>
+        <w:ind w:left="0"/>
+      </w:pPr>
+      <w:r>
+        <w:t>As the first step, I will</w:t>
+      </w:r>
+      <w:r>
+        <w:t xml:space="preserve"> create a static </w:t>
+      </w:r>
+      <w:r>
+        <w:t xml:space="preserve">public </w:t>
+      </w:r>
+      <w:r>
+        <w:t xml:space="preserve">IP and establish connection with the </w:t>
+      </w:r>
+      <w:r>
+        <w:t xml:space="preserve">existing </w:t>
+      </w:r>
+      <w:r>
+        <w:t xml:space="preserve">DNS zone </w:t>
+      </w:r>
+      <w:r>
+        <w:t>by creating a</w:t>
+      </w:r>
+      <w:r>
+        <w:t>n</w:t>
+      </w:r>
+      <w:r>
+        <w:t xml:space="preserve"> ‘A’ record </w:t>
+      </w:r>
+      <w:r>
+        <w:t>inside</w:t>
+      </w:r>
+      <w:r>
+        <w:t xml:space="preserve"> the DNS</w:t>
+      </w:r>
+      <w:r>
+        <w:t xml:space="preserve"> record</w:t>
+      </w:r>
+      <w:r>
+        <w:t xml:space="preserve"> </w:t>
+      </w:r>
+      <w:r>
+        <w:t>set</w:t>
+      </w:r>
+      <w:r>
+        <w:t xml:space="preserve">. </w:t>
+      </w:r>
+      <w:r>
+        <w:t>The scripts to execute is ‘</w:t>
+      </w:r>
+      <w:hyperlink r:id="rId25" w:history="1">
+        <w:r>
+          <w:rPr>
+            <w:rStyle w:val="Hyperlink"/>
+          </w:rPr>
+          <w:t>1-create-public-IP-connect-DNS</w:t>
+        </w:r>
+        <w:r>
+          <w:rPr>
+            <w:rStyle w:val="Hyperlink"/>
+          </w:rPr>
+          <w:t>.ps1</w:t>
+        </w:r>
+      </w:hyperlink>
+      <w:r>
+        <w:t>’. Th</w:t>
+      </w:r>
+      <w:r>
+        <w:t xml:space="preserve">e </w:t>
+      </w:r>
+      <w:r>
+        <w:t>script</w:t>
+      </w:r>
+      <w:r>
+        <w:t xml:space="preserve"> created </w:t>
+      </w:r>
+      <w:r>
+        <w:t>a</w:t>
+      </w:r>
+      <w:r>
+        <w:t xml:space="preserve"> static public </w:t>
+      </w:r>
+      <w:r>
+        <w:t xml:space="preserve">IP </w:t>
+      </w:r>
+      <w:r>
+        <w:t>which</w:t>
+      </w:r>
+      <w:r>
+        <w:t xml:space="preserve"> </w:t>
+      </w:r>
+      <w:r>
+        <w:t>bridge</w:t>
+      </w:r>
+      <w:r>
+        <w:t>s</w:t>
+      </w:r>
+      <w:r>
+        <w:t xml:space="preserve"> the connection between the external internet and our solution</w:t>
+      </w:r>
+      <w:r>
+        <w:t xml:space="preserve">. </w:t>
+      </w:r>
+    </w:p>
+    <w:p>
+      <w:pPr>
+        <w:pStyle w:val="ListParagraph"/>
+        <w:ind w:left="0"/>
+      </w:pPr>
+      <w:r>
+        <w:t>PowerShell</w:t>
+      </w:r>
+      <w:r>
+        <w:t xml:space="preserve"> cmdlets used during the script: </w:t>
+      </w:r>
+    </w:p>
+    <w:p>
+      <w:pPr>
+        <w:pStyle w:val="ListParagraph"/>
+        <w:numPr>
+          <w:ilvl w:val="0"/>
+          <w:numId w:val="4"/>
+        </w:numPr>
+        <w:shd w:val="clear" w:color="auto" w:fill="FFFFFF"/>
+        <w:autoSpaceDE w:val="0"/>
+        <w:autoSpaceDN w:val="0"/>
+        <w:adjustRightInd w:val="0"/>
+        <w:spacing w:after="0"/>
+        <w:rPr>
+          <w:rFonts w:ascii="Lucida Console" w:hAnsi="Lucida Console" w:cs="Lucida Console"/>
+          <w:color w:val="0000FF"/>
+          <w:sz w:val="18"/>
+          <w:szCs w:val="18"/>
+        </w:rPr>
+      </w:pPr>
+      <w:r>
+        <w:rPr>
+          <w:rFonts w:ascii="Lucida Console" w:hAnsi="Lucida Console" w:cs="Lucida Console"/>
+          <w:color w:val="0000FF"/>
+          <w:sz w:val="18"/>
+          <w:szCs w:val="18"/>
+        </w:rPr>
+        <w:t>Get-</w:t>
+      </w:r>
+      <w:proofErr w:type="spellStart"/>
+      <w:r>
+        <w:rPr>
+          <w:rFonts w:ascii="Lucida Console" w:hAnsi="Lucida Console" w:cs="Lucida Console"/>
+          <w:color w:val="0000FF"/>
+          <w:sz w:val="18"/>
+          <w:szCs w:val="18"/>
+        </w:rPr>
+        <w:t>AzPublicIpAddress</w:t>
+      </w:r>
+      <w:proofErr w:type="spellEnd"/>
+      <w:r>
+        <w:rPr>
+          <w:rFonts w:ascii="Lucida Console" w:hAnsi="Lucida Console" w:cs="Lucida Console"/>
+          <w:color w:val="0000FF"/>
+          <w:sz w:val="18"/>
+          <w:szCs w:val="18"/>
+        </w:rPr>
+        <w:t xml:space="preserve"> </w:t>
+      </w:r>
+    </w:p>
+    <w:p>
+      <w:pPr>
+        <w:pStyle w:val="ListParagraph"/>
+        <w:numPr>
+          <w:ilvl w:val="0"/>
+          <w:numId w:val="4"/>
+        </w:numPr>
+        <w:shd w:val="clear" w:color="auto" w:fill="FFFFFF"/>
+        <w:autoSpaceDE w:val="0"/>
+        <w:autoSpaceDN w:val="0"/>
+        <w:adjustRightInd w:val="0"/>
+        <w:spacing w:after="0"/>
+        <w:rPr>
+          <w:rFonts w:ascii="Lucida Console" w:hAnsi="Lucida Console" w:cs="Lucida Console"/>
+          <w:color w:val="0000FF"/>
+          <w:sz w:val="18"/>
+          <w:szCs w:val="18"/>
+        </w:rPr>
+      </w:pPr>
+      <w:r>
+        <w:rPr>
+          <w:rFonts w:ascii="Lucida Console" w:hAnsi="Lucida Console" w:cs="Lucida Console"/>
+          <w:color w:val="0000FF"/>
+          <w:sz w:val="18"/>
+          <w:szCs w:val="18"/>
+        </w:rPr>
+        <w:t>New-</w:t>
+      </w:r>
+      <w:proofErr w:type="spellStart"/>
+      <w:r>
+        <w:rPr>
+          <w:rFonts w:ascii="Lucida Console" w:hAnsi="Lucida Console" w:cs="Lucida Console"/>
+          <w:color w:val="0000FF"/>
+          <w:sz w:val="18"/>
+          <w:szCs w:val="18"/>
+        </w:rPr>
+        <w:t>AzPublicIpAddress</w:t>
+      </w:r>
+      <w:proofErr w:type="spellEnd"/>
+      <w:r>
+        <w:rPr>
+          <w:rFonts w:ascii="Lucida Console" w:hAnsi="Lucida Console" w:cs="Lucida Console"/>
+          <w:color w:val="0000FF"/>
+          <w:sz w:val="18"/>
+          <w:szCs w:val="18"/>
+        </w:rPr>
+        <w:t xml:space="preserve"> </w:t>
+      </w:r>
+    </w:p>
+    <w:p>
+      <w:pPr>
+        <w:pStyle w:val="ListParagraph"/>
+        <w:numPr>
+          <w:ilvl w:val="0"/>
+          <w:numId w:val="4"/>
+        </w:numPr>
+        <w:shd w:val="clear" w:color="auto" w:fill="FFFFFF"/>
+        <w:autoSpaceDE w:val="0"/>
+        <w:autoSpaceDN w:val="0"/>
+        <w:adjustRightInd w:val="0"/>
+        <w:spacing w:after="0"/>
+        <w:rPr>
+          <w:rFonts w:ascii="Lucida Console" w:hAnsi="Lucida Console" w:cs="Lucida Console"/>
+          <w:color w:val="0000FF"/>
+          <w:sz w:val="18"/>
+          <w:szCs w:val="18"/>
+        </w:rPr>
+      </w:pPr>
+      <w:r>
+        <w:rPr>
+          <w:rFonts w:ascii="Lucida Console" w:hAnsi="Lucida Console" w:cs="Lucida Console"/>
+          <w:color w:val="0000FF"/>
+          <w:sz w:val="18"/>
+          <w:szCs w:val="18"/>
+        </w:rPr>
+        <w:t>Get-</w:t>
+      </w:r>
+      <w:proofErr w:type="spellStart"/>
+      <w:r>
+        <w:rPr>
+          <w:rFonts w:ascii="Lucida Console" w:hAnsi="Lucida Console" w:cs="Lucida Console"/>
+          <w:color w:val="0000FF"/>
+          <w:sz w:val="18"/>
+          <w:szCs w:val="18"/>
+        </w:rPr>
+        <w:t>AzDnsZone</w:t>
+      </w:r>
+      <w:proofErr w:type="spellEnd"/>
+      <w:r>
+        <w:rPr>
+          <w:rFonts w:ascii="Lucida Console" w:hAnsi="Lucida Console" w:cs="Lucida Console"/>
+          <w:color w:val="0000FF"/>
+          <w:sz w:val="18"/>
+          <w:szCs w:val="18"/>
+        </w:rPr>
+        <w:t xml:space="preserve"> </w:t>
+      </w:r>
+    </w:p>
+    <w:p>
+      <w:pPr>
+        <w:pStyle w:val="ListParagraph"/>
+        <w:numPr>
+          <w:ilvl w:val="0"/>
+          <w:numId w:val="4"/>
+        </w:numPr>
+        <w:shd w:val="clear" w:color="auto" w:fill="FFFFFF"/>
+        <w:autoSpaceDE w:val="0"/>
+        <w:autoSpaceDN w:val="0"/>
+        <w:adjustRightInd w:val="0"/>
+        <w:spacing w:after="0"/>
+        <w:rPr>
+          <w:rFonts w:ascii="Lucida Console" w:hAnsi="Lucida Console" w:cs="Lucida Console"/>
+          <w:color w:val="0000FF"/>
+          <w:sz w:val="18"/>
+          <w:szCs w:val="18"/>
+        </w:rPr>
+      </w:pPr>
+      <w:r>
+        <w:rPr>
+          <w:rFonts w:ascii="Lucida Console" w:hAnsi="Lucida Console" w:cs="Lucida Console"/>
+          <w:color w:val="0000FF"/>
+          <w:sz w:val="18"/>
+          <w:szCs w:val="18"/>
+        </w:rPr>
+        <w:t>New-</w:t>
+      </w:r>
+      <w:proofErr w:type="spellStart"/>
+      <w:r>
+        <w:rPr>
+          <w:rFonts w:ascii="Lucida Console" w:hAnsi="Lucida Console" w:cs="Lucida Console"/>
+          <w:color w:val="0000FF"/>
+          <w:sz w:val="18"/>
+          <w:szCs w:val="18"/>
+        </w:rPr>
+        <w:t>AzDnsZone</w:t>
+      </w:r>
+      <w:proofErr w:type="spellEnd"/>
+      <w:r>
+        <w:rPr>
+          <w:rFonts w:ascii="Lucida Console" w:hAnsi="Lucida Console" w:cs="Lucida Console"/>
+          <w:color w:val="0000FF"/>
+          <w:sz w:val="18"/>
+          <w:szCs w:val="18"/>
+        </w:rPr>
+        <w:t xml:space="preserve"> </w:t>
+      </w:r>
+    </w:p>
+    <w:p>
+      <w:pPr>
+        <w:pStyle w:val="ListParagraph"/>
+        <w:numPr>
+          <w:ilvl w:val="0"/>
+          <w:numId w:val="4"/>
+        </w:numPr>
+        <w:shd w:val="clear" w:color="auto" w:fill="FFFFFF"/>
+        <w:autoSpaceDE w:val="0"/>
+        <w:autoSpaceDN w:val="0"/>
+        <w:adjustRightInd w:val="0"/>
+        <w:spacing w:after="0"/>
+        <w:rPr>
+          <w:rFonts w:ascii="Lucida Console" w:hAnsi="Lucida Console" w:cs="Lucida Console"/>
+          <w:color w:val="0000FF"/>
+          <w:sz w:val="18"/>
+          <w:szCs w:val="18"/>
+        </w:rPr>
+      </w:pPr>
+      <w:r>
+        <w:rPr>
+          <w:rFonts w:ascii="Lucida Console" w:hAnsi="Lucida Console" w:cs="Lucida Console"/>
+          <w:color w:val="0000FF"/>
+          <w:sz w:val="18"/>
+          <w:szCs w:val="18"/>
+        </w:rPr>
+        <w:t>Get-</w:t>
+      </w:r>
+      <w:proofErr w:type="spellStart"/>
+      <w:r>
+        <w:rPr>
+          <w:rFonts w:ascii="Lucida Console" w:hAnsi="Lucida Console" w:cs="Lucida Console"/>
+          <w:color w:val="0000FF"/>
+          <w:sz w:val="18"/>
+          <w:szCs w:val="18"/>
+        </w:rPr>
+        <w:t>AzDnsRecordSet</w:t>
+      </w:r>
+      <w:proofErr w:type="spellEnd"/>
+      <w:r>
+        <w:rPr>
+          <w:rFonts w:ascii="Lucida Console" w:hAnsi="Lucida Console" w:cs="Lucida Console"/>
+          <w:color w:val="0000FF"/>
+          <w:sz w:val="18"/>
+          <w:szCs w:val="18"/>
+        </w:rPr>
+        <w:t xml:space="preserve"> </w:t>
+      </w:r>
+    </w:p>
+    <w:p>
+      <w:pPr>
+        <w:pStyle w:val="ListParagraph"/>
+        <w:numPr>
+          <w:ilvl w:val="0"/>
+          <w:numId w:val="4"/>
+        </w:numPr>
+        <w:shd w:val="clear" w:color="auto" w:fill="FFFFFF"/>
+        <w:autoSpaceDE w:val="0"/>
+        <w:autoSpaceDN w:val="0"/>
+        <w:adjustRightInd w:val="0"/>
+        <w:spacing w:after="0"/>
+        <w:rPr>
+          <w:rFonts w:ascii="Lucida Console" w:hAnsi="Lucida Console" w:cs="Lucida Console"/>
+          <w:color w:val="0000FF"/>
+          <w:sz w:val="18"/>
+          <w:szCs w:val="18"/>
+        </w:rPr>
+      </w:pPr>
+      <w:r>
+        <w:rPr>
+          <w:rFonts w:ascii="Lucida Console" w:hAnsi="Lucida Console" w:cs="Lucida Console"/>
+          <w:color w:val="0000FF"/>
+          <w:sz w:val="18"/>
+          <w:szCs w:val="18"/>
+        </w:rPr>
+        <w:t>New-</w:t>
+      </w:r>
+      <w:proofErr w:type="spellStart"/>
+      <w:r>
+        <w:rPr>
+          <w:rFonts w:ascii="Lucida Console" w:hAnsi="Lucida Console" w:cs="Lucida Console"/>
+          <w:color w:val="0000FF"/>
+          <w:sz w:val="18"/>
+          <w:szCs w:val="18"/>
+        </w:rPr>
+        <w:t>AzDnsRecordSet</w:t>
+      </w:r>
+      <w:proofErr w:type="spellEnd"/>
+      <w:r>
+        <w:rPr>
+          <w:rFonts w:ascii="Lucida Console" w:hAnsi="Lucida Console" w:cs="Lucida Console"/>
+          <w:color w:val="0000FF"/>
+          <w:sz w:val="18"/>
+          <w:szCs w:val="18"/>
+        </w:rPr>
+        <w:t xml:space="preserve"> </w:t>
+      </w:r>
+    </w:p>
+    <w:p>
+      <w:pPr>
+        <w:pStyle w:val="ListParagraph"/>
+        <w:ind w:left="1080"/>
+      </w:pPr>
+    </w:p>
+    <w:p>
+      <w:pPr>
+        <w:jc w:val="both"/>
+      </w:pPr>
+      <w:r>
+        <w:rPr>
+          <w:rStyle w:val="IntenseReference"/>
+          <w:color w:val="538135" w:themeColor="accent6" w:themeShade="BF"/>
+        </w:rPr>
+        <w:t>[Validation Tests]</w:t>
+      </w:r>
+      <w:r>
+        <w:t xml:space="preserve">: Log on to </w:t>
+      </w:r>
+      <w:r>
+        <w:t xml:space="preserve">the </w:t>
+      </w:r>
+      <w:r>
+        <w:t xml:space="preserve">Azure portal – </w:t>
+      </w:r>
+      <w:hyperlink r:id="rId26" w:history="1">
+        <w:r>
+          <w:rPr>
+            <w:rStyle w:val="Hyperlink"/>
+          </w:rPr>
+          <w:t>https://</w:t>
+        </w:r>
+        <w:r>
+          <w:rPr>
+            <w:rStyle w:val="Hyperlink"/>
+          </w:rPr>
+          <w:t>portal.azure.com</w:t>
+        </w:r>
+      </w:hyperlink>
+      <w:r>
+        <w:t>. M</w:t>
+      </w:r>
+      <w:r>
+        <w:t xml:space="preserve">anually validate that the </w:t>
+      </w:r>
+      <w:r>
+        <w:t xml:space="preserve">component ‘SitePublicIp-v2’ of type ‘Public IP address’ has been created. Also validate that an ‘A’ record associating the created public IP with the DNS zone has been created like shown. Portal </w:t>
+      </w:r>
+      <w:r>
+        <w:t>navigation:</w:t>
+      </w:r>
+      <w:r>
+        <w:t xml:space="preserve"> All resources </w:t>
+      </w:r>
+      <w:r>
+        <w:sym w:font="Wingdings" w:char="F0E0"/>
+      </w:r>
+      <w:r>
+        <w:t xml:space="preserve"> ‘ninadkanthi.co.uk DNS Zone’ </w:t>
+      </w:r>
+      <w:r>
+        <w:sym w:font="Wingdings" w:char="F0E0"/>
+      </w:r>
+      <w:r>
+        <w:t xml:space="preserve"> Overview. It should show following added record set. </w:t>
+      </w:r>
+    </w:p>
+    <w:p>
+      <w:pPr>
+        <w:jc w:val="both"/>
+      </w:pPr>
+      <w:r>
+        <w:rPr>
+          <w:noProof/>
+        </w:rPr>
+        <w:drawing>
+          <wp:inline distT="0" distB="0" distL="0" distR="0" wp14:anchorId="0EB1872F" wp14:editId="5C5FD750">
+            <wp:extent cx="9084213" cy="3810000"/>
+            <wp:effectExtent l="0" t="0" r="3175" b="0"/>
+            <wp:docPr id="1" name="Picture 1"/>
+            <wp:cNvGraphicFramePr>
+              <a:graphicFrameLocks xmlns:a="http://schemas.openxmlformats.org/drawingml/2006/main" noChangeAspect="1"/>
+            </wp:cNvGraphicFramePr>
+            <a:graphic xmlns:a="http://schemas.openxmlformats.org/drawingml/2006/main">
+              <a:graphicData uri="http://schemas.openxmlformats.org/drawingml/2006/picture">
+                <pic:pic xmlns:pic="http://schemas.openxmlformats.org/drawingml/2006/picture">
+                  <pic:nvPicPr>
+                    <pic:cNvPr id="0" name="Picture 4"/>
+                    <pic:cNvPicPr>
+                      <a:picLocks noChangeAspect="1" noChangeArrowheads="1"/>
+                    </pic:cNvPicPr>
+                  </pic:nvPicPr>
+                  <pic:blipFill>
+                    <a:blip r:embed="rId27">
+                      <a:extLst>
+                        <a:ext uri="{28A0092B-C50C-407E-A947-70E740481C1C}">
+                          <a14:useLocalDpi xmlns:a14="http://schemas.microsoft.com/office/drawing/2010/main" val="0"/>
+                        </a:ext>
+                      </a:extLst>
+                    </a:blip>
+                    <a:srcRect/>
+                    <a:stretch>
+                      <a:fillRect/>
+                    </a:stretch>
+                  </pic:blipFill>
+                  <pic:spPr bwMode="auto">
+                    <a:xfrm>
+                      <a:off x="0" y="0"/>
+                      <a:ext cx="9101058" cy="3817065"/>
+                    </a:xfrm>
+                    <a:prstGeom prst="rect">
+                      <a:avLst/>
+                    </a:prstGeom>
+                    <a:noFill/>
+                    <a:ln>
+                      <a:noFill/>
+                    </a:ln>
+                  </pic:spPr>
+                </pic:pic>
+              </a:graphicData>
+            </a:graphic>
+          </wp:inline>
+        </w:drawing>
+      </w:r>
+    </w:p>
+    <w:p>
+      <w:pPr>
+        <w:jc w:val="both"/>
+      </w:pPr>
+      <w:r>
+        <w:t xml:space="preserve">After the execution of previous step, we’ve achieved the following of our final target architecture. </w:t>
+      </w:r>
+    </w:p>
+    <w:p>
+      <w:pPr>
+        <w:jc w:val="both"/>
+      </w:pPr>
+    </w:p>
+    <w:p>
+      <w:pPr>
+        <w:jc w:val="both"/>
+      </w:pPr>
+      <w:r>
+        <w:object w:dxaOrig="2709" w:dyaOrig="1493" w14:anchorId="1A82CCFD">
+          <v:shape id="_x0000_i1031" type="#_x0000_t75" style="width:135.7pt;height:74.75pt" o:ole="">
+            <v:imagedata r:id="rId28" o:title=""/>
+          </v:shape>
+          <o:OLEObject Type="Embed" ProgID="Visio.Drawing.15" ShapeID="_x0000_i1031" DrawAspect="Content" ObjectID="_1620122899" r:id="rId29"/>
+        </w:object>
+      </w:r>
+    </w:p>
+    <w:p>
+      <w:pPr>
+        <w:pStyle w:val="Heading1"/>
+      </w:pPr>
+      <w:r>
+        <w:t>Next Step: Creation of V-Net, Sub-net and NSGs</w:t>
+      </w:r>
+    </w:p>
+    <w:p>
+      <w:pPr>
+        <w:pStyle w:val="ListParagraph"/>
+        <w:ind w:left="0"/>
+      </w:pPr>
+      <w:r>
+        <w:t xml:space="preserve">I will create </w:t>
+      </w:r>
+      <w:r>
+        <w:t xml:space="preserve">the network infrastructure required and configure security from the very start by plugging in the network security groups within network subnets. </w:t>
+      </w:r>
+      <w:r>
+        <w:t>The scripts to execute is ‘</w:t>
+      </w:r>
+      <w:hyperlink r:id="rId30" w:tooltip="2-create-network.ps1" w:history="1">
+        <w:r>
+          <w:rPr>
+            <w:rStyle w:val="Hyperlink"/>
+            <w:rFonts w:ascii="Segoe UI" w:hAnsi="Segoe UI" w:cs="Segoe UI"/>
+            <w:color w:val="0366D6"/>
+            <w:sz w:val="21"/>
+            <w:szCs w:val="21"/>
+          </w:rPr>
+          <w:t>2-create-network.ps1</w:t>
+        </w:r>
+      </w:hyperlink>
+      <w:r>
+        <w:t xml:space="preserve">’. </w:t>
+      </w:r>
+      <w:r>
+        <w:t xml:space="preserve">The script creates VNET, subnets and NSGs. </w:t>
+      </w:r>
+    </w:p>
+    <w:p>
+      <w:pPr>
+        <w:pStyle w:val="ListParagraph"/>
+        <w:ind w:left="0"/>
+      </w:pPr>
+      <w:r>
+        <w:t>PowerShell</w:t>
+      </w:r>
+      <w:r>
+        <w:t xml:space="preserve"> cmdlets used during the script: </w:t>
+      </w:r>
+    </w:p>
+    <w:p>
+      <w:pPr>
+        <w:pStyle w:val="ListParagraph"/>
+        <w:numPr>
+          <w:ilvl w:val="0"/>
+          <w:numId w:val="4"/>
+        </w:numPr>
+        <w:shd w:val="clear" w:color="auto" w:fill="FFFFFF"/>
+        <w:autoSpaceDE w:val="0"/>
+        <w:autoSpaceDN w:val="0"/>
+        <w:adjustRightInd w:val="0"/>
+        <w:spacing w:after="0"/>
+        <w:rPr>
+          <w:rFonts w:ascii="Lucida Console" w:hAnsi="Lucida Console" w:cs="Lucida Console"/>
+          <w:color w:val="0000FF"/>
+          <w:sz w:val="18"/>
+          <w:szCs w:val="18"/>
+        </w:rPr>
+      </w:pPr>
+      <w:r>
+        <w:rPr>
+          <w:rFonts w:ascii="Lucida Console" w:hAnsi="Lucida Console" w:cs="Lucida Console"/>
+          <w:color w:val="0000FF"/>
+          <w:sz w:val="18"/>
+          <w:szCs w:val="18"/>
+        </w:rPr>
+        <w:t>Get-</w:t>
+      </w:r>
+      <w:proofErr w:type="spellStart"/>
+      <w:r>
+        <w:rPr>
+          <w:rFonts w:ascii="Lucida Console" w:hAnsi="Lucida Console" w:cs="Lucida Console"/>
+          <w:color w:val="0000FF"/>
+          <w:sz w:val="18"/>
+          <w:szCs w:val="18"/>
+        </w:rPr>
+        <w:t>AzNetworkSecurityGroup</w:t>
+      </w:r>
+      <w:proofErr w:type="spellEnd"/>
+      <w:r>
+        <w:rPr>
+          <w:rFonts w:ascii="Lucida Console" w:hAnsi="Lucida Console" w:cs="Lucida Console"/>
+          <w:color w:val="0000FF"/>
+          <w:sz w:val="18"/>
+          <w:szCs w:val="18"/>
+        </w:rPr>
+        <w:t xml:space="preserve"> </w:t>
+      </w:r>
+    </w:p>
+    <w:p>
+      <w:pPr>
+        <w:pStyle w:val="ListParagraph"/>
+        <w:numPr>
+          <w:ilvl w:val="0"/>
+          <w:numId w:val="4"/>
+        </w:numPr>
+        <w:shd w:val="clear" w:color="auto" w:fill="FFFFFF"/>
+        <w:autoSpaceDE w:val="0"/>
+        <w:autoSpaceDN w:val="0"/>
+        <w:adjustRightInd w:val="0"/>
+        <w:spacing w:after="0"/>
+        <w:rPr>
+          <w:rFonts w:ascii="Lucida Console" w:hAnsi="Lucida Console" w:cs="Lucida Console"/>
+          <w:color w:val="0000FF"/>
+          <w:sz w:val="18"/>
+          <w:szCs w:val="18"/>
+        </w:rPr>
+      </w:pPr>
+      <w:r>
+        <w:rPr>
+          <w:rFonts w:ascii="Lucida Console" w:hAnsi="Lucida Console" w:cs="Lucida Console"/>
+          <w:color w:val="0000FF"/>
+          <w:sz w:val="18"/>
+          <w:szCs w:val="18"/>
+        </w:rPr>
+        <w:t>New-</w:t>
+      </w:r>
+      <w:proofErr w:type="spellStart"/>
+      <w:r>
+        <w:rPr>
+          <w:rFonts w:ascii="Lucida Console" w:hAnsi="Lucida Console" w:cs="Lucida Console"/>
+          <w:color w:val="0000FF"/>
+          <w:sz w:val="18"/>
+          <w:szCs w:val="18"/>
+        </w:rPr>
+        <w:t>AzNetworkSecurityRuleConfig</w:t>
+      </w:r>
+      <w:proofErr w:type="spellEnd"/>
+      <w:r>
+        <w:rPr>
+          <w:rFonts w:ascii="Lucida Console" w:hAnsi="Lucida Console" w:cs="Lucida Console"/>
+          <w:color w:val="0000FF"/>
+          <w:sz w:val="18"/>
+          <w:szCs w:val="18"/>
+        </w:rPr>
+        <w:t xml:space="preserve"> </w:t>
+      </w:r>
+    </w:p>
+    <w:p>
+      <w:pPr>
+        <w:pStyle w:val="ListParagraph"/>
+        <w:numPr>
+          <w:ilvl w:val="0"/>
+          <w:numId w:val="4"/>
+        </w:numPr>
+        <w:shd w:val="clear" w:color="auto" w:fill="FFFFFF"/>
+        <w:autoSpaceDE w:val="0"/>
+        <w:autoSpaceDN w:val="0"/>
+        <w:adjustRightInd w:val="0"/>
+        <w:spacing w:after="0"/>
+        <w:rPr>
+          <w:rFonts w:ascii="Lucida Console" w:hAnsi="Lucida Console" w:cs="Lucida Console"/>
+          <w:color w:val="0000FF"/>
+          <w:sz w:val="18"/>
+          <w:szCs w:val="18"/>
+        </w:rPr>
+      </w:pPr>
+      <w:r>
+        <w:rPr>
+          <w:rFonts w:ascii="Lucida Console" w:hAnsi="Lucida Console" w:cs="Lucida Console"/>
+          <w:color w:val="0000FF"/>
+          <w:sz w:val="18"/>
+          <w:szCs w:val="18"/>
+        </w:rPr>
+        <w:t>New-</w:t>
+      </w:r>
+      <w:proofErr w:type="spellStart"/>
+      <w:r>
+        <w:rPr>
+          <w:rFonts w:ascii="Lucida Console" w:hAnsi="Lucida Console" w:cs="Lucida Console"/>
+          <w:color w:val="0000FF"/>
+          <w:sz w:val="18"/>
+          <w:szCs w:val="18"/>
+        </w:rPr>
+        <w:t>AzNetworkSecurityGroup</w:t>
+      </w:r>
+      <w:proofErr w:type="spellEnd"/>
+      <w:r>
+        <w:rPr>
+          <w:rFonts w:ascii="Lucida Console" w:hAnsi="Lucida Console" w:cs="Lucida Console"/>
+          <w:color w:val="0000FF"/>
+          <w:sz w:val="18"/>
+          <w:szCs w:val="18"/>
+        </w:rPr>
+        <w:t xml:space="preserve"> </w:t>
+      </w:r>
+    </w:p>
+    <w:p>
+      <w:pPr>
+        <w:pStyle w:val="ListParagraph"/>
+        <w:numPr>
+          <w:ilvl w:val="0"/>
+          <w:numId w:val="4"/>
+        </w:numPr>
+        <w:shd w:val="clear" w:color="auto" w:fill="FFFFFF"/>
+        <w:autoSpaceDE w:val="0"/>
+        <w:autoSpaceDN w:val="0"/>
+        <w:adjustRightInd w:val="0"/>
+        <w:spacing w:after="0"/>
+        <w:rPr>
+          <w:rFonts w:ascii="Lucida Console" w:hAnsi="Lucida Console" w:cs="Lucida Console"/>
+          <w:color w:val="0000FF"/>
+          <w:sz w:val="18"/>
+          <w:szCs w:val="18"/>
+        </w:rPr>
+      </w:pPr>
+      <w:r>
+        <w:rPr>
+          <w:rFonts w:ascii="Lucida Console" w:hAnsi="Lucida Console" w:cs="Lucida Console"/>
+          <w:color w:val="0000FF"/>
+          <w:sz w:val="18"/>
+          <w:szCs w:val="18"/>
+        </w:rPr>
+        <w:t>Get-</w:t>
+      </w:r>
+      <w:proofErr w:type="spellStart"/>
+      <w:r>
+        <w:rPr>
+          <w:rFonts w:ascii="Lucida Console" w:hAnsi="Lucida Console" w:cs="Lucida Console"/>
+          <w:color w:val="0000FF"/>
+          <w:sz w:val="18"/>
+          <w:szCs w:val="18"/>
+        </w:rPr>
+        <w:t>AzVirtualNetworkSubnetConfig</w:t>
+      </w:r>
+      <w:proofErr w:type="spellEnd"/>
+      <w:r>
+        <w:rPr>
+          <w:rFonts w:ascii="Lucida Console" w:hAnsi="Lucida Console" w:cs="Lucida Console"/>
+          <w:color w:val="0000FF"/>
+          <w:sz w:val="18"/>
+          <w:szCs w:val="18"/>
+        </w:rPr>
+        <w:t xml:space="preserve"> </w:t>
+      </w:r>
+    </w:p>
+    <w:p>
+      <w:pPr>
+        <w:pStyle w:val="ListParagraph"/>
+        <w:numPr>
+          <w:ilvl w:val="0"/>
+          <w:numId w:val="4"/>
+        </w:numPr>
+        <w:shd w:val="clear" w:color="auto" w:fill="FFFFFF"/>
+        <w:autoSpaceDE w:val="0"/>
+        <w:autoSpaceDN w:val="0"/>
+        <w:adjustRightInd w:val="0"/>
+        <w:spacing w:after="0"/>
+        <w:rPr>
+          <w:rFonts w:ascii="Lucida Console" w:hAnsi="Lucida Console" w:cs="Lucida Console"/>
+          <w:color w:val="0000FF"/>
+          <w:sz w:val="18"/>
+          <w:szCs w:val="18"/>
+        </w:rPr>
+      </w:pPr>
+      <w:r>
+        <w:rPr>
+          <w:rFonts w:ascii="Lucida Console" w:hAnsi="Lucida Console" w:cs="Lucida Console"/>
+          <w:color w:val="0000FF"/>
+          <w:sz w:val="18"/>
+          <w:szCs w:val="18"/>
+        </w:rPr>
+        <w:t>Add-</w:t>
+      </w:r>
+      <w:proofErr w:type="spellStart"/>
+      <w:r>
+        <w:rPr>
+          <w:rFonts w:ascii="Lucida Console" w:hAnsi="Lucida Console" w:cs="Lucida Console"/>
+          <w:color w:val="0000FF"/>
+          <w:sz w:val="18"/>
+          <w:szCs w:val="18"/>
+        </w:rPr>
+        <w:t>AzVirtualNetworkSubnetConfig</w:t>
+      </w:r>
+      <w:proofErr w:type="spellEnd"/>
+      <w:r>
+        <w:rPr>
+          <w:rFonts w:ascii="Lucida Console" w:hAnsi="Lucida Console" w:cs="Lucida Console"/>
+          <w:color w:val="0000FF"/>
+          <w:sz w:val="18"/>
+          <w:szCs w:val="18"/>
+        </w:rPr>
+        <w:t xml:space="preserve"> </w:t>
+      </w:r>
+    </w:p>
+    <w:p>
+      <w:pPr>
+        <w:pStyle w:val="ListParagraph"/>
+        <w:numPr>
+          <w:ilvl w:val="0"/>
+          <w:numId w:val="4"/>
+        </w:numPr>
+        <w:shd w:val="clear" w:color="auto" w:fill="FFFFFF"/>
+        <w:autoSpaceDE w:val="0"/>
+        <w:autoSpaceDN w:val="0"/>
+        <w:adjustRightInd w:val="0"/>
+        <w:spacing w:after="0"/>
+        <w:rPr>
+          <w:rFonts w:ascii="Lucida Console" w:hAnsi="Lucida Console" w:cs="Lucida Console"/>
+          <w:color w:val="0000FF"/>
+          <w:sz w:val="18"/>
+          <w:szCs w:val="18"/>
+        </w:rPr>
+      </w:pPr>
+      <w:r>
+        <w:rPr>
+          <w:rFonts w:ascii="Lucida Console" w:hAnsi="Lucida Console" w:cs="Lucida Console"/>
+          <w:color w:val="0000FF"/>
+          <w:sz w:val="18"/>
+          <w:szCs w:val="18"/>
+        </w:rPr>
+        <w:t>Get-</w:t>
+      </w:r>
+      <w:proofErr w:type="spellStart"/>
+      <w:r>
+        <w:rPr>
+          <w:rFonts w:ascii="Lucida Console" w:hAnsi="Lucida Console" w:cs="Lucida Console"/>
+          <w:color w:val="0000FF"/>
+          <w:sz w:val="18"/>
+          <w:szCs w:val="18"/>
+        </w:rPr>
+        <w:t>AzVirtualNetwork</w:t>
+      </w:r>
+      <w:proofErr w:type="spellEnd"/>
+      <w:r>
+        <w:rPr>
+          <w:rFonts w:ascii="Lucida Console" w:hAnsi="Lucida Console" w:cs="Lucida Console"/>
+          <w:color w:val="0000FF"/>
+          <w:sz w:val="18"/>
+          <w:szCs w:val="18"/>
+        </w:rPr>
+        <w:t xml:space="preserve"> </w:t>
+      </w:r>
+    </w:p>
+    <w:p>
+      <w:pPr>
+        <w:pStyle w:val="ListParagraph"/>
+        <w:numPr>
+          <w:ilvl w:val="0"/>
+          <w:numId w:val="4"/>
+        </w:numPr>
+        <w:shd w:val="clear" w:color="auto" w:fill="FFFFFF"/>
+        <w:autoSpaceDE w:val="0"/>
+        <w:autoSpaceDN w:val="0"/>
+        <w:adjustRightInd w:val="0"/>
+        <w:spacing w:after="0"/>
+        <w:rPr>
+          <w:rFonts w:ascii="Lucida Console" w:hAnsi="Lucida Console" w:cs="Lucida Console"/>
+          <w:color w:val="0000FF"/>
+          <w:sz w:val="18"/>
+          <w:szCs w:val="18"/>
+        </w:rPr>
+      </w:pPr>
+      <w:r>
+        <w:rPr>
+          <w:rFonts w:ascii="Lucida Console" w:hAnsi="Lucida Console" w:cs="Lucida Console"/>
+          <w:color w:val="0000FF"/>
+          <w:sz w:val="18"/>
+          <w:szCs w:val="18"/>
+        </w:rPr>
+        <w:t>New-</w:t>
+      </w:r>
+      <w:proofErr w:type="spellStart"/>
+      <w:r>
+        <w:rPr>
+          <w:rFonts w:ascii="Lucida Console" w:hAnsi="Lucida Console" w:cs="Lucida Console"/>
+          <w:color w:val="0000FF"/>
+          <w:sz w:val="18"/>
+          <w:szCs w:val="18"/>
+        </w:rPr>
+        <w:t>AzVirtualNetwork</w:t>
+      </w:r>
+      <w:proofErr w:type="spellEnd"/>
+      <w:r>
+        <w:rPr>
+          <w:rFonts w:ascii="Lucida Console" w:hAnsi="Lucida Console" w:cs="Lucida Console"/>
+          <w:color w:val="0000FF"/>
+          <w:sz w:val="18"/>
+          <w:szCs w:val="18"/>
+        </w:rPr>
+        <w:t xml:space="preserve"> </w:t>
+      </w:r>
+    </w:p>
+    <w:p>
+      <w:pPr>
+        <w:pStyle w:val="ListParagraph"/>
+        <w:numPr>
+          <w:ilvl w:val="0"/>
+          <w:numId w:val="4"/>
+        </w:numPr>
+        <w:shd w:val="clear" w:color="auto" w:fill="FFFFFF"/>
+        <w:autoSpaceDE w:val="0"/>
+        <w:autoSpaceDN w:val="0"/>
+        <w:adjustRightInd w:val="0"/>
+        <w:spacing w:after="0"/>
+        <w:rPr>
+          <w:rFonts w:ascii="Lucida Console" w:hAnsi="Lucida Console" w:cs="Lucida Console"/>
+          <w:color w:val="0000FF"/>
+          <w:sz w:val="18"/>
+          <w:szCs w:val="18"/>
+        </w:rPr>
+      </w:pPr>
+      <w:r>
+        <w:rPr>
+          <w:rFonts w:ascii="Lucida Console" w:hAnsi="Lucida Console" w:cs="Lucida Console"/>
+          <w:color w:val="0000FF"/>
+          <w:sz w:val="18"/>
+          <w:szCs w:val="18"/>
+        </w:rPr>
+        <w:t>Set-</w:t>
+      </w:r>
+      <w:proofErr w:type="spellStart"/>
+      <w:r>
+        <w:rPr>
+          <w:rFonts w:ascii="Lucida Console" w:hAnsi="Lucida Console" w:cs="Lucida Console"/>
+          <w:color w:val="0000FF"/>
+          <w:sz w:val="18"/>
+          <w:szCs w:val="18"/>
+        </w:rPr>
+        <w:t>AzVirtualNetwork</w:t>
+      </w:r>
+      <w:proofErr w:type="spellEnd"/>
+      <w:r>
+        <w:rPr>
+          <w:rFonts w:ascii="Lucida Console" w:hAnsi="Lucida Console" w:cs="Lucida Console"/>
+          <w:color w:val="0000FF"/>
+          <w:sz w:val="18"/>
+          <w:szCs w:val="18"/>
+        </w:rPr>
+        <w:t xml:space="preserve"> </w:t>
+      </w:r>
+    </w:p>
+    <w:p>
+      <w:pPr>
+        <w:pStyle w:val="ListParagraph"/>
+        <w:numPr>
+          <w:ilvl w:val="0"/>
+          <w:numId w:val="4"/>
+        </w:numPr>
+        <w:shd w:val="clear" w:color="auto" w:fill="FFFFFF"/>
+        <w:autoSpaceDE w:val="0"/>
+        <w:autoSpaceDN w:val="0"/>
+        <w:adjustRightInd w:val="0"/>
+        <w:spacing w:after="0"/>
+        <w:rPr>
+          <w:rFonts w:ascii="Lucida Console" w:hAnsi="Lucida Console" w:cs="Lucida Console"/>
+          <w:color w:val="0000FF"/>
+          <w:sz w:val="18"/>
+          <w:szCs w:val="18"/>
+        </w:rPr>
+      </w:pPr>
+      <w:r>
+        <w:rPr>
+          <w:rFonts w:ascii="Lucida Console" w:hAnsi="Lucida Console" w:cs="Lucida Console"/>
+          <w:color w:val="0000FF"/>
+          <w:sz w:val="18"/>
+          <w:szCs w:val="18"/>
+        </w:rPr>
+        <w:t>Set-</w:t>
+      </w:r>
+      <w:proofErr w:type="spellStart"/>
+      <w:r>
+        <w:rPr>
+          <w:rFonts w:ascii="Lucida Console" w:hAnsi="Lucida Console" w:cs="Lucida Console"/>
+          <w:color w:val="0000FF"/>
+          <w:sz w:val="18"/>
+          <w:szCs w:val="18"/>
+        </w:rPr>
+        <w:t>AzVirtualNetworkSubnetConfig</w:t>
+      </w:r>
+      <w:proofErr w:type="spellEnd"/>
+      <w:r>
+        <w:rPr>
+          <w:rFonts w:ascii="Lucida Console" w:hAnsi="Lucida Console" w:cs="Lucida Console"/>
+          <w:color w:val="0000FF"/>
+          <w:sz w:val="18"/>
+          <w:szCs w:val="18"/>
+        </w:rPr>
+        <w:t xml:space="preserve"> </w:t>
+      </w:r>
+    </w:p>
+    <w:p/>
+    <w:p>
+      <w:pPr>
+        <w:jc w:val="both"/>
+      </w:pPr>
+      <w:r>
+        <w:rPr>
+          <w:rStyle w:val="IntenseReference"/>
+          <w:color w:val="538135" w:themeColor="accent6" w:themeShade="BF"/>
+        </w:rPr>
+        <w:t>[Validation Tests]</w:t>
+      </w:r>
+      <w:r>
+        <w:t>: Log on to the Azure portal</w:t>
+      </w:r>
+      <w:r>
+        <w:t xml:space="preserve"> and man</w:t>
+      </w:r>
+      <w:r>
+        <w:t xml:space="preserve">ually validate </w:t>
+      </w:r>
+      <w:r>
+        <w:t xml:space="preserve">following components have been created </w:t>
+      </w:r>
+    </w:p>
+    <w:tbl>
+      <w:tblPr>
+        <w:tblStyle w:val="GridTable4-Accent5"/>
+        <w:tblW w:w="0" w:type="auto"/>
+        <w:tblLook w:val="04A0" w:firstRow="1" w:lastRow="0" w:firstColumn="1" w:lastColumn="0" w:noHBand="0" w:noVBand="1"/>
+      </w:tblPr>
+      <w:tblGrid>
+        <w:gridCol w:w="4675"/>
+        <w:gridCol w:w="4675"/>
+      </w:tblGrid>
+      <w:tr>
+        <w:trPr>
+          <w:cnfStyle w:val="100000000000" w:firstRow="1" w:lastRow="0" w:firstColumn="0" w:lastColumn="0" w:oddVBand="0" w:evenVBand="0" w:oddHBand="0" w:evenHBand="0" w:firstRowFirstColumn="0" w:firstRowLastColumn="0" w:lastRowFirstColumn="0" w:lastRowLastColumn="0"/>
+        </w:trPr>
+        <w:tc>
+          <w:tcPr>
+            <w:cnfStyle w:val="001000000000" w:firstRow="0" w:lastRow="0" w:firstColumn="1" w:lastColumn="0" w:oddVBand="0" w:evenVBand="0" w:oddHBand="0" w:evenHBand="0" w:firstRowFirstColumn="0" w:firstRowLastColumn="0" w:lastRowFirstColumn="0" w:lastRowLastColumn="0"/>
+            <w:tcW w:w="4675" w:type="dxa"/>
+          </w:tcPr>
+          <w:p>
+            <w:pPr>
+              <w:jc w:val="both"/>
+            </w:pPr>
+            <w:r>
+              <w:t>Name</w:t>
+            </w:r>
+          </w:p>
+        </w:tc>
+        <w:tc>
+          <w:tcPr>
+            <w:tcW w:w="4675" w:type="dxa"/>
+          </w:tcPr>
+          <w:p>
+            <w:pPr>
+              <w:jc w:val="both"/>
+              <w:cnfStyle w:val="100000000000" w:firstRow="1" w:lastRow="0" w:firstColumn="0" w:lastColumn="0" w:oddVBand="0" w:evenVBand="0" w:oddHBand="0" w:evenHBand="0" w:firstRowFirstColumn="0" w:firstRowLastColumn="0" w:lastRowFirstColumn="0" w:lastRowLastColumn="0"/>
+            </w:pPr>
+            <w:r>
+              <w:t>Type</w:t>
+            </w:r>
+          </w:p>
+        </w:tc>
+      </w:tr>
+      <w:tr>
+        <w:trPr>
+          <w:cnfStyle w:val="000000100000" w:firstRow="0" w:lastRow="0" w:firstColumn="0" w:lastColumn="0" w:oddVBand="0" w:evenVBand="0" w:oddHBand="1" w:evenHBand="0" w:firstRowFirstColumn="0" w:firstRowLastColumn="0" w:lastRowFirstColumn="0" w:lastRowLastColumn="0"/>
+        </w:trPr>
+        <w:tc>
+          <w:tcPr>
+            <w:cnfStyle w:val="001000000000" w:firstRow="0" w:lastRow="0" w:firstColumn="1" w:lastColumn="0" w:oddVBand="0" w:evenVBand="0" w:oddHBand="0" w:evenHBand="0" w:firstRowFirstColumn="0" w:firstRowLastColumn="0" w:lastRowFirstColumn="0" w:lastRowLastColumn="0"/>
+            <w:tcW w:w="4675" w:type="dxa"/>
+          </w:tcPr>
+          <w:p>
+            <w:pPr>
+              <w:jc w:val="both"/>
+            </w:pPr>
+            <w:r>
+              <w:t>nsg-backend-v2</w:t>
+            </w:r>
+          </w:p>
+        </w:tc>
+        <w:tc>
+          <w:tcPr>
+            <w:tcW w:w="4675" w:type="dxa"/>
+          </w:tcPr>
+          <w:p>
+            <w:pPr>
+              <w:cnfStyle w:val="000000100000" w:firstRow="0" w:lastRow="0" w:firstColumn="0" w:lastColumn="0" w:oddVBand="0" w:evenVBand="0" w:oddHBand="1" w:evenHBand="0" w:firstRowFirstColumn="0" w:firstRowLastColumn="0" w:lastRowFirstColumn="0" w:lastRowLastColumn="0"/>
+            </w:pPr>
+            <w:r>
+              <w:rPr>
+                <w:rFonts w:ascii="&amp;quot" w:eastAsia="Times New Roman" w:hAnsi="&amp;quot" w:cs="Times New Roman"/>
+                <w:color w:val="000000"/>
+                <w:sz w:val="24"/>
+                <w:szCs w:val="24"/>
+              </w:rPr>
+              <w:t>Network security group</w:t>
+            </w:r>
+          </w:p>
+        </w:tc>
+      </w:tr>
+      <w:tr>
+        <w:tc>
+          <w:tcPr>
+            <w:cnfStyle w:val="001000000000" w:firstRow="0" w:lastRow="0" w:firstColumn="1" w:lastColumn="0" w:oddVBand="0" w:evenVBand="0" w:oddHBand="0" w:evenHBand="0" w:firstRowFirstColumn="0" w:firstRowLastColumn="0" w:lastRowFirstColumn="0" w:lastRowLastColumn="0"/>
+            <w:tcW w:w="4675" w:type="dxa"/>
+          </w:tcPr>
+          <w:p>
+            <w:pPr>
+              <w:jc w:val="both"/>
+            </w:pPr>
+            <w:r>
+              <w:t>n</w:t>
+            </w:r>
+            <w:r>
+              <w:t>sg-</w:t>
+            </w:r>
+            <w:r>
+              <w:t>front</w:t>
+            </w:r>
+            <w:r>
+              <w:t>end-v2</w:t>
+            </w:r>
+          </w:p>
+        </w:tc>
+        <w:tc>
+          <w:tcPr>
+            <w:tcW w:w="4675" w:type="dxa"/>
+          </w:tcPr>
+          <w:p>
+            <w:pPr>
+              <w:cnfStyle w:val="000000000000" w:firstRow="0" w:lastRow="0" w:firstColumn="0" w:lastColumn="0" w:oddVBand="0" w:evenVBand="0" w:oddHBand="0" w:evenHBand="0" w:firstRowFirstColumn="0" w:firstRowLastColumn="0" w:lastRowFirstColumn="0" w:lastRowLastColumn="0"/>
+              <w:rPr>
+                <w:rFonts w:ascii="&amp;quot" w:eastAsia="Times New Roman" w:hAnsi="&amp;quot" w:cs="Times New Roman"/>
+                <w:color w:val="000000"/>
+                <w:sz w:val="24"/>
+                <w:szCs w:val="24"/>
+              </w:rPr>
+            </w:pPr>
+            <w:r>
+              <w:rPr>
+                <w:rFonts w:ascii="&amp;quot" w:eastAsia="Times New Roman" w:hAnsi="&amp;quot" w:cs="Times New Roman"/>
+                <w:color w:val="000000"/>
+                <w:sz w:val="24"/>
+                <w:szCs w:val="24"/>
+              </w:rPr>
+              <w:t>Network security group</w:t>
+            </w:r>
+          </w:p>
+        </w:tc>
+      </w:tr>
+      <w:tr>
+        <w:trPr>
+          <w:cnfStyle w:val="000000100000" w:firstRow="0" w:lastRow="0" w:firstColumn="0" w:lastColumn="0" w:oddVBand="0" w:evenVBand="0" w:oddHBand="1" w:evenHBand="0" w:firstRowFirstColumn="0" w:firstRowLastColumn="0" w:lastRowFirstColumn="0" w:lastRowLastColumn="0"/>
+        </w:trPr>
+        <w:tc>
+          <w:tcPr>
+            <w:cnfStyle w:val="001000000000" w:firstRow="0" w:lastRow="0" w:firstColumn="1" w:lastColumn="0" w:oddVBand="0" w:evenVBand="0" w:oddHBand="0" w:evenHBand="0" w:firstRowFirstColumn="0" w:firstRowLastColumn="0" w:lastRowFirstColumn="0" w:lastRowLastColumn="0"/>
+            <w:tcW w:w="4675" w:type="dxa"/>
+          </w:tcPr>
+          <w:p>
+            <w:pPr>
+              <w:jc w:val="both"/>
+            </w:pPr>
+            <w:r>
+              <w:t>blogs-</w:t>
+            </w:r>
+            <w:proofErr w:type="spellStart"/>
+            <w:r>
+              <w:t>vnet</w:t>
+            </w:r>
+            <w:proofErr w:type="spellEnd"/>
+          </w:p>
+        </w:tc>
+        <w:tc>
+          <w:tcPr>
+            <w:tcW w:w="4675" w:type="dxa"/>
+          </w:tcPr>
+          <w:p>
+            <w:pPr>
+              <w:cnfStyle w:val="000000100000" w:firstRow="0" w:lastRow="0" w:firstColumn="0" w:lastColumn="0" w:oddVBand="0" w:evenVBand="0" w:oddHBand="1" w:evenHBand="0" w:firstRowFirstColumn="0" w:firstRowLastColumn="0" w:lastRowFirstColumn="0" w:lastRowLastColumn="0"/>
+              <w:rPr>
+                <w:rFonts w:ascii="&amp;quot" w:eastAsia="Times New Roman" w:hAnsi="&amp;quot" w:cs="Times New Roman"/>
+                <w:color w:val="000000"/>
+                <w:sz w:val="24"/>
+                <w:szCs w:val="24"/>
+              </w:rPr>
+            </w:pPr>
+            <w:r>
+              <w:rPr>
+                <w:rFonts w:ascii="&amp;quot" w:eastAsia="Times New Roman" w:hAnsi="&amp;quot" w:cs="Times New Roman"/>
+                <w:color w:val="000000"/>
+                <w:sz w:val="24"/>
+                <w:szCs w:val="24"/>
+              </w:rPr>
+              <w:t>Virtual network</w:t>
+            </w:r>
+          </w:p>
+        </w:tc>
+      </w:tr>
+      <w:tr>
+        <w:tc>
+          <w:tcPr>
+            <w:cnfStyle w:val="001000000000" w:firstRow="0" w:lastRow="0" w:firstColumn="1" w:lastColumn="0" w:oddVBand="0" w:evenVBand="0" w:oddHBand="0" w:evenHBand="0" w:firstRowFirstColumn="0" w:firstRowLastColumn="0" w:lastRowFirstColumn="0" w:lastRowLastColumn="0"/>
+            <w:tcW w:w="4675" w:type="dxa"/>
+          </w:tcPr>
+          <w:p>
+            <w:pPr>
+              <w:jc w:val="both"/>
+            </w:pPr>
+            <w:r>
+              <w:rPr>
+                <w:rFonts w:ascii="Segoe UI" w:hAnsi="Segoe UI" w:cs="Segoe UI"/>
+                <w:color w:val="000000"/>
+              </w:rPr>
+              <w:t>subnet-frontend-v2</w:t>
+            </w:r>
+          </w:p>
+        </w:tc>
+        <w:tc>
+          <w:tcPr>
+            <w:tcW w:w="4675" w:type="dxa"/>
+          </w:tcPr>
+          <w:p>
+            <w:pPr>
+              <w:cnfStyle w:val="000000000000" w:firstRow="0" w:lastRow="0" w:firstColumn="0" w:lastColumn="0" w:oddVBand="0" w:evenVBand="0" w:oddHBand="0" w:evenHBand="0" w:firstRowFirstColumn="0" w:firstRowLastColumn="0" w:lastRowFirstColumn="0" w:lastRowLastColumn="0"/>
+              <w:rPr>
+                <w:rFonts w:ascii="&amp;quot" w:eastAsia="Times New Roman" w:hAnsi="&amp;quot" w:cs="Times New Roman"/>
+                <w:color w:val="000000"/>
+                <w:sz w:val="24"/>
+                <w:szCs w:val="24"/>
+              </w:rPr>
+            </w:pPr>
+            <w:r>
+              <w:rPr>
+                <w:rFonts w:ascii="&amp;quot" w:eastAsia="Times New Roman" w:hAnsi="&amp;quot" w:cs="Times New Roman"/>
+                <w:color w:val="000000"/>
+                <w:sz w:val="24"/>
+                <w:szCs w:val="24"/>
+              </w:rPr>
+              <w:t>Subnets</w:t>
+            </w:r>
+          </w:p>
+        </w:tc>
+      </w:tr>
+      <w:tr>
+        <w:trPr>
+          <w:cnfStyle w:val="000000100000" w:firstRow="0" w:lastRow="0" w:firstColumn="0" w:lastColumn="0" w:oddVBand="0" w:evenVBand="0" w:oddHBand="1" w:evenHBand="0" w:firstRowFirstColumn="0" w:firstRowLastColumn="0" w:lastRowFirstColumn="0" w:lastRowLastColumn="0"/>
+        </w:trPr>
+        <w:tc>
+          <w:tcPr>
+            <w:cnfStyle w:val="001000000000" w:firstRow="0" w:lastRow="0" w:firstColumn="1" w:lastColumn="0" w:oddVBand="0" w:evenVBand="0" w:oddHBand="0" w:evenHBand="0" w:firstRowFirstColumn="0" w:firstRowLastColumn="0" w:lastRowFirstColumn="0" w:lastRowLastColumn="0"/>
+            <w:tcW w:w="4675" w:type="dxa"/>
+          </w:tcPr>
+          <w:p>
+            <w:pPr>
+              <w:jc w:val="both"/>
+            </w:pPr>
+            <w:r>
+              <w:rPr>
+                <w:rFonts w:ascii="Segoe UI" w:hAnsi="Segoe UI" w:cs="Segoe UI"/>
+                <w:color w:val="000000"/>
+                <w:shd w:val="clear" w:color="auto" w:fill="FFFFFF"/>
+              </w:rPr>
+              <w:t>subnet-backend-v2</w:t>
+            </w:r>
+          </w:p>
+        </w:tc>
+        <w:tc>
+          <w:tcPr>
+            <w:tcW w:w="4675" w:type="dxa"/>
+          </w:tcPr>
+          <w:p>
+            <w:pPr>
+              <w:cnfStyle w:val="000000100000" w:firstRow="0" w:lastRow="0" w:firstColumn="0" w:lastColumn="0" w:oddVBand="0" w:evenVBand="0" w:oddHBand="1" w:evenHBand="0" w:firstRowFirstColumn="0" w:firstRowLastColumn="0" w:lastRowFirstColumn="0" w:lastRowLastColumn="0"/>
+              <w:rPr>
+                <w:rFonts w:ascii="&amp;quot" w:eastAsia="Times New Roman" w:hAnsi="&amp;quot" w:cs="Times New Roman"/>
+                <w:color w:val="000000"/>
+                <w:sz w:val="24"/>
+                <w:szCs w:val="24"/>
+              </w:rPr>
+            </w:pPr>
+            <w:r>
+              <w:rPr>
+                <w:rFonts w:ascii="&amp;quot" w:eastAsia="Times New Roman" w:hAnsi="&amp;quot" w:cs="Times New Roman"/>
+                <w:color w:val="000000"/>
+                <w:sz w:val="24"/>
+                <w:szCs w:val="24"/>
+              </w:rPr>
+              <w:t>Subnets</w:t>
+            </w:r>
+          </w:p>
+        </w:tc>
+      </w:tr>
+    </w:tbl>
+    <w:p>
+      <w:pPr>
+        <w:jc w:val="both"/>
+      </w:pPr>
+    </w:p>
+    <w:p>
+      <w:pPr>
+        <w:jc w:val="both"/>
+      </w:pPr>
+      <w:r>
+        <w:t xml:space="preserve">The Network security group ‘nsg-frontend-v2’ should be configured with following rules. </w:t>
+      </w:r>
+    </w:p>
+    <w:p>
+      <w:pPr>
+        <w:jc w:val="both"/>
+      </w:pPr>
+    </w:p>
+    <w:p>
+      <w:pPr>
+        <w:jc w:val="both"/>
+      </w:pPr>
+      <w:r>
+        <w:rPr>
+          <w:noProof/>
+        </w:rPr>
+        <w:drawing>
+          <wp:inline distT="0" distB="0" distL="0" distR="0" wp14:anchorId="72F7C838" wp14:editId="040E083F">
+            <wp:extent cx="8018585" cy="4846034"/>
+            <wp:effectExtent l="0" t="0" r="1905" b="0"/>
+            <wp:docPr id="2" name="Picture 2"/>
+            <wp:cNvGraphicFramePr>
+              <a:graphicFrameLocks xmlns:a="http://schemas.openxmlformats.org/drawingml/2006/main" noChangeAspect="1"/>
+            </wp:cNvGraphicFramePr>
+            <a:graphic xmlns:a="http://schemas.openxmlformats.org/drawingml/2006/main">
+              <a:graphicData uri="http://schemas.openxmlformats.org/drawingml/2006/picture">
+                <pic:pic xmlns:pic="http://schemas.openxmlformats.org/drawingml/2006/picture">
+                  <pic:nvPicPr>
+                    <pic:cNvPr id="1" name=""/>
+                    <pic:cNvPicPr/>
+                  </pic:nvPicPr>
+                  <pic:blipFill>
+                    <a:blip r:embed="rId31"/>
+                    <a:stretch>
+                      <a:fillRect/>
+                    </a:stretch>
+                  </pic:blipFill>
+                  <pic:spPr>
+                    <a:xfrm>
+                      <a:off x="0" y="0"/>
+                      <a:ext cx="8031055" cy="4853571"/>
+                    </a:xfrm>
+                    <a:prstGeom prst="rect">
+                      <a:avLst/>
+                    </a:prstGeom>
+                  </pic:spPr>
+                </pic:pic>
+              </a:graphicData>
+            </a:graphic>
+          </wp:inline>
+        </w:drawing>
+      </w:r>
+    </w:p>
+    <w:p>
+      <w:pPr>
+        <w:jc w:val="both"/>
+      </w:pPr>
+      <w:r>
+        <w:t xml:space="preserve">Important to emphasize that only two ports are open for internet. RDP-connection is only allowed for devices connected within VNet only. </w:t>
+      </w:r>
+      <w:r>
+        <w:t xml:space="preserve">After the execution of previous step, we’ve achieved the following of our final target architecture. </w:t>
+      </w:r>
+    </w:p>
+    <w:p>
+      <w:pPr>
+        <w:jc w:val="both"/>
+      </w:pPr>
+      <w:r>
+        <w:object w:dxaOrig="3916" w:dyaOrig="8911" w14:anchorId="56754F2B">
+          <v:shape id="_x0000_i1041" type="#_x0000_t75" style="width:195.7pt;height:445.85pt" o:ole="">
+            <v:imagedata r:id="rId32" o:title=""/>
+          </v:shape>
+          <o:OLEObject Type="Embed" ProgID="Visio.Drawing.15" ShapeID="_x0000_i1041" DrawAspect="Content" ObjectID="_1620122900" r:id="rId33"/>
+        </w:object>
+      </w:r>
+    </w:p>
+    <w:p>
+      <w:pPr>
+        <w:jc w:val="both"/>
+      </w:pPr>
+    </w:p>
+    <w:p>
+      <w:pPr>
+        <w:jc w:val="both"/>
+      </w:pPr>
       <w:bookmarkStart w:id="0" w:name="_GoBack"/>
       <w:bookmarkEnd w:id="0"/>
+    </w:p>
+    <w:p/>
+    <w:p>
+      <w:pPr>
+        <w:pStyle w:val="ListParagraph"/>
+        <w:ind w:left="0"/>
+      </w:pPr>
+    </w:p>
+    <w:p>
+      <w:pPr>
+        <w:pStyle w:val="ListParagraph"/>
+        <w:ind w:left="0"/>
+      </w:pPr>
+    </w:p>
+    <w:p>
+      <w:pPr>
+        <w:pStyle w:val="ListParagraph"/>
+        <w:ind w:left="0"/>
+      </w:pPr>
+    </w:p>
+    <w:p>
+      <w:pPr>
+        <w:pStyle w:val="ListParagraph"/>
+        <w:ind w:left="0"/>
+      </w:pPr>
+    </w:p>
+    <w:p>
+      <w:pPr>
+        <w:pStyle w:val="ListParagraph"/>
+        <w:ind w:left="0"/>
+      </w:pPr>
+    </w:p>
+    <w:p>
+      <w:pPr>
+        <w:pStyle w:val="ListParagraph"/>
+        <w:ind w:left="0"/>
+      </w:pPr>
     </w:p>
     <w:p>
       <w:pPr>
@@ -574,6 +2274,230 @@
 <file path=word/numbering.xml><?xml version="1.0" encoding="utf-8"?>
 <w:numbering xmlns:wpc="http://schemas.microsoft.com/office/word/2010/wordprocessingCanvas" xmlns:cx="http://schemas.microsoft.com/office/drawing/2014/chartex" xmlns:cx1="http://schemas.microsoft.com/office/drawing/2015/9/8/chartex" xmlns:cx2="http://schemas.microsoft.com/office/drawing/2015/10/21/chartex" xmlns:cx3="http://schemas.microsoft.com/office/drawing/2016/5/9/chartex" xmlns:cx4="http://schemas.microsoft.com/office/drawing/2016/5/10/chartex" xmlns:cx5="http://schemas.microsoft.com/office/drawing/2016/5/11/chartex" xmlns:cx6="http://schemas.microsoft.com/office/drawing/2016/5/12/chartex" xmlns:cx7="http://schemas.microsoft.com/office/drawing/2016/5/13/chartex" xmlns:cx8="http://schemas.microsoft.com/office/drawing/2016/5/14/chartex" xmlns:mc="http://schemas.openxmlformats.org/markup-compatibility/2006" xmlns:aink="http://schemas.microsoft.com/office/drawing/2016/ink" xmlns:am3d="http://schemas.microsoft.com/office/drawing/2017/model3d" xmlns:o="urn:schemas-microsoft-com:office:office" xmlns:r="http://schemas.openxmlformats.org/officeDocument/2006/relationships" xmlns:m="http://schemas.openxmlformats.org/officeDocument/2006/math" xmlns:v="urn:schemas-microsoft-com:vml" xmlns:wp14="http://schemas.microsoft.com/office/word/2010/wordprocessingDrawing" xmlns:wp="http://schemas.openxmlformats.org/drawingml/2006/wordprocessingDrawing" xmlns:w10="urn:schemas-microsoft-com:office:word" xmlns:w="http://schemas.openxmlformats.org/wordprocessingml/2006/main" xmlns:w14="http://schemas.microsoft.com/office/word/2010/wordml" xmlns:w15="http://schemas.microsoft.com/office/word/2012/wordml" xmlns:w16cid="http://schemas.microsoft.com/office/word/2016/wordml/cid" xmlns:w16se="http://schemas.microsoft.com/office/word/2015/wordml/symex" xmlns:wpg="http://schemas.microsoft.com/office/word/2010/wordprocessingGroup" xmlns:wpi="http://schemas.microsoft.com/office/word/2010/wordprocessingInk" xmlns:wne="http://schemas.microsoft.com/office/word/2006/wordml" xmlns:wps="http://schemas.microsoft.com/office/word/2010/wordprocessingShape" mc:Ignorable="w14 w15 w16se w16cid wp14">
   <w:abstractNum w:abstractNumId="0" w15:restartNumberingAfterBreak="0">
+    <w:nsid w:val="1BF000A2"/>
+    <w:multiLevelType w:val="hybridMultilevel"/>
+    <w:tmpl w:val="285A92AC"/>
+    <w:lvl w:ilvl="0" w:tplc="D27EB6E6">
+      <w:numFmt w:val="bullet"/>
+      <w:lvlText w:val=""/>
+      <w:lvlJc w:val="left"/>
+      <w:pPr>
+        <w:ind w:left="1080" w:hanging="360"/>
+      </w:pPr>
+      <w:rPr>
+        <w:rFonts w:ascii="Wingdings" w:eastAsiaTheme="minorEastAsia" w:hAnsi="Wingdings" w:cstheme="minorBidi" w:hint="default"/>
+      </w:rPr>
+    </w:lvl>
+    <w:lvl w:ilvl="1" w:tplc="08090003" w:tentative="1">
+      <w:start w:val="1"/>
+      <w:numFmt w:val="bullet"/>
+      <w:lvlText w:val="o"/>
+      <w:lvlJc w:val="left"/>
+      <w:pPr>
+        <w:ind w:left="1800" w:hanging="360"/>
+      </w:pPr>
+      <w:rPr>
+        <w:rFonts w:ascii="Courier New" w:hAnsi="Courier New" w:cs="Courier New" w:hint="default"/>
+      </w:rPr>
+    </w:lvl>
+    <w:lvl w:ilvl="2" w:tplc="08090005" w:tentative="1">
+      <w:start w:val="1"/>
+      <w:numFmt w:val="bullet"/>
+      <w:lvlText w:val=""/>
+      <w:lvlJc w:val="left"/>
+      <w:pPr>
+        <w:ind w:left="2520" w:hanging="360"/>
+      </w:pPr>
+      <w:rPr>
+        <w:rFonts w:ascii="Wingdings" w:hAnsi="Wingdings" w:hint="default"/>
+      </w:rPr>
+    </w:lvl>
+    <w:lvl w:ilvl="3" w:tplc="08090001" w:tentative="1">
+      <w:start w:val="1"/>
+      <w:numFmt w:val="bullet"/>
+      <w:lvlText w:val=""/>
+      <w:lvlJc w:val="left"/>
+      <w:pPr>
+        <w:ind w:left="3240" w:hanging="360"/>
+      </w:pPr>
+      <w:rPr>
+        <w:rFonts w:ascii="Symbol" w:hAnsi="Symbol" w:hint="default"/>
+      </w:rPr>
+    </w:lvl>
+    <w:lvl w:ilvl="4" w:tplc="08090003" w:tentative="1">
+      <w:start w:val="1"/>
+      <w:numFmt w:val="bullet"/>
+      <w:lvlText w:val="o"/>
+      <w:lvlJc w:val="left"/>
+      <w:pPr>
+        <w:ind w:left="3960" w:hanging="360"/>
+      </w:pPr>
+      <w:rPr>
+        <w:rFonts w:ascii="Courier New" w:hAnsi="Courier New" w:cs="Courier New" w:hint="default"/>
+      </w:rPr>
+    </w:lvl>
+    <w:lvl w:ilvl="5" w:tplc="08090005" w:tentative="1">
+      <w:start w:val="1"/>
+      <w:numFmt w:val="bullet"/>
+      <w:lvlText w:val=""/>
+      <w:lvlJc w:val="left"/>
+      <w:pPr>
+        <w:ind w:left="4680" w:hanging="360"/>
+      </w:pPr>
+      <w:rPr>
+        <w:rFonts w:ascii="Wingdings" w:hAnsi="Wingdings" w:hint="default"/>
+      </w:rPr>
+    </w:lvl>
+    <w:lvl w:ilvl="6" w:tplc="08090001" w:tentative="1">
+      <w:start w:val="1"/>
+      <w:numFmt w:val="bullet"/>
+      <w:lvlText w:val=""/>
+      <w:lvlJc w:val="left"/>
+      <w:pPr>
+        <w:ind w:left="5400" w:hanging="360"/>
+      </w:pPr>
+      <w:rPr>
+        <w:rFonts w:ascii="Symbol" w:hAnsi="Symbol" w:hint="default"/>
+      </w:rPr>
+    </w:lvl>
+    <w:lvl w:ilvl="7" w:tplc="08090003" w:tentative="1">
+      <w:start w:val="1"/>
+      <w:numFmt w:val="bullet"/>
+      <w:lvlText w:val="o"/>
+      <w:lvlJc w:val="left"/>
+      <w:pPr>
+        <w:ind w:left="6120" w:hanging="360"/>
+      </w:pPr>
+      <w:rPr>
+        <w:rFonts w:ascii="Courier New" w:hAnsi="Courier New" w:cs="Courier New" w:hint="default"/>
+      </w:rPr>
+    </w:lvl>
+    <w:lvl w:ilvl="8" w:tplc="08090005" w:tentative="1">
+      <w:start w:val="1"/>
+      <w:numFmt w:val="bullet"/>
+      <w:lvlText w:val=""/>
+      <w:lvlJc w:val="left"/>
+      <w:pPr>
+        <w:ind w:left="6840" w:hanging="360"/>
+      </w:pPr>
+      <w:rPr>
+        <w:rFonts w:ascii="Wingdings" w:hAnsi="Wingdings" w:hint="default"/>
+      </w:rPr>
+    </w:lvl>
+  </w:abstractNum>
+  <w:abstractNum w:abstractNumId="1" w15:restartNumberingAfterBreak="0">
+    <w:nsid w:val="1F0F2E96"/>
+    <w:multiLevelType w:val="hybridMultilevel"/>
+    <w:tmpl w:val="F848ABC4"/>
+    <w:lvl w:ilvl="0" w:tplc="D27EB6E6">
+      <w:numFmt w:val="bullet"/>
+      <w:lvlText w:val=""/>
+      <w:lvlJc w:val="left"/>
+      <w:pPr>
+        <w:ind w:left="360" w:hanging="360"/>
+      </w:pPr>
+      <w:rPr>
+        <w:rFonts w:ascii="Wingdings" w:eastAsiaTheme="minorEastAsia" w:hAnsi="Wingdings" w:cstheme="minorBidi" w:hint="default"/>
+      </w:rPr>
+    </w:lvl>
+    <w:lvl w:ilvl="1" w:tplc="08090003" w:tentative="1">
+      <w:start w:val="1"/>
+      <w:numFmt w:val="bullet"/>
+      <w:lvlText w:val="o"/>
+      <w:lvlJc w:val="left"/>
+      <w:pPr>
+        <w:ind w:left="720" w:hanging="360"/>
+      </w:pPr>
+      <w:rPr>
+        <w:rFonts w:ascii="Courier New" w:hAnsi="Courier New" w:cs="Courier New" w:hint="default"/>
+      </w:rPr>
+    </w:lvl>
+    <w:lvl w:ilvl="2" w:tplc="08090005" w:tentative="1">
+      <w:start w:val="1"/>
+      <w:numFmt w:val="bullet"/>
+      <w:lvlText w:val=""/>
+      <w:lvlJc w:val="left"/>
+      <w:pPr>
+        <w:ind w:left="1440" w:hanging="360"/>
+      </w:pPr>
+      <w:rPr>
+        <w:rFonts w:ascii="Wingdings" w:hAnsi="Wingdings" w:hint="default"/>
+      </w:rPr>
+    </w:lvl>
+    <w:lvl w:ilvl="3" w:tplc="08090001" w:tentative="1">
+      <w:start w:val="1"/>
+      <w:numFmt w:val="bullet"/>
+      <w:lvlText w:val=""/>
+      <w:lvlJc w:val="left"/>
+      <w:pPr>
+        <w:ind w:left="2160" w:hanging="360"/>
+      </w:pPr>
+      <w:rPr>
+        <w:rFonts w:ascii="Symbol" w:hAnsi="Symbol" w:hint="default"/>
+      </w:rPr>
+    </w:lvl>
+    <w:lvl w:ilvl="4" w:tplc="08090003" w:tentative="1">
+      <w:start w:val="1"/>
+      <w:numFmt w:val="bullet"/>
+      <w:lvlText w:val="o"/>
+      <w:lvlJc w:val="left"/>
+      <w:pPr>
+        <w:ind w:left="2880" w:hanging="360"/>
+      </w:pPr>
+      <w:rPr>
+        <w:rFonts w:ascii="Courier New" w:hAnsi="Courier New" w:cs="Courier New" w:hint="default"/>
+      </w:rPr>
+    </w:lvl>
+    <w:lvl w:ilvl="5" w:tplc="08090005" w:tentative="1">
+      <w:start w:val="1"/>
+      <w:numFmt w:val="bullet"/>
+      <w:lvlText w:val=""/>
+      <w:lvlJc w:val="left"/>
+      <w:pPr>
+        <w:ind w:left="3600" w:hanging="360"/>
+      </w:pPr>
+      <w:rPr>
+        <w:rFonts w:ascii="Wingdings" w:hAnsi="Wingdings" w:hint="default"/>
+      </w:rPr>
+    </w:lvl>
+    <w:lvl w:ilvl="6" w:tplc="08090001" w:tentative="1">
+      <w:start w:val="1"/>
+      <w:numFmt w:val="bullet"/>
+      <w:lvlText w:val=""/>
+      <w:lvlJc w:val="left"/>
+      <w:pPr>
+        <w:ind w:left="4320" w:hanging="360"/>
+      </w:pPr>
+      <w:rPr>
+        <w:rFonts w:ascii="Symbol" w:hAnsi="Symbol" w:hint="default"/>
+      </w:rPr>
+    </w:lvl>
+    <w:lvl w:ilvl="7" w:tplc="08090003" w:tentative="1">
+      <w:start w:val="1"/>
+      <w:numFmt w:val="bullet"/>
+      <w:lvlText w:val="o"/>
+      <w:lvlJc w:val="left"/>
+      <w:pPr>
+        <w:ind w:left="5040" w:hanging="360"/>
+      </w:pPr>
+      <w:rPr>
+        <w:rFonts w:ascii="Courier New" w:hAnsi="Courier New" w:cs="Courier New" w:hint="default"/>
+      </w:rPr>
+    </w:lvl>
+    <w:lvl w:ilvl="8" w:tplc="08090005" w:tentative="1">
+      <w:start w:val="1"/>
+      <w:numFmt w:val="bullet"/>
+      <w:lvlText w:val=""/>
+      <w:lvlJc w:val="left"/>
+      <w:pPr>
+        <w:ind w:left="5760" w:hanging="360"/>
+      </w:pPr>
+      <w:rPr>
+        <w:rFonts w:ascii="Wingdings" w:hAnsi="Wingdings" w:hint="default"/>
+      </w:rPr>
+    </w:lvl>
+  </w:abstractNum>
+  <w:abstractNum w:abstractNumId="2" w15:restartNumberingAfterBreak="0">
     <w:nsid w:val="204D67B9"/>
     <w:multiLevelType w:val="hybridMultilevel"/>
     <w:tmpl w:val="6D20F566"/>
@@ -662,7 +2586,7 @@
       </w:pPr>
     </w:lvl>
   </w:abstractNum>
-  <w:abstractNum w:abstractNumId="1" w15:restartNumberingAfterBreak="0">
+  <w:abstractNum w:abstractNumId="3" w15:restartNumberingAfterBreak="0">
     <w:nsid w:val="7D212BCE"/>
     <w:multiLevelType w:val="hybridMultilevel"/>
     <w:tmpl w:val="60A89C96"/>
@@ -775,10 +2699,16 @@
     </w:lvl>
   </w:abstractNum>
   <w:num w:numId="1">
-    <w:abstractNumId w:val="1"/>
+    <w:abstractNumId w:val="3"/>
   </w:num>
   <w:num w:numId="2">
+    <w:abstractNumId w:val="2"/>
+  </w:num>
+  <w:num w:numId="3">
     <w:abstractNumId w:val="0"/>
+  </w:num>
+  <w:num w:numId="4">
+    <w:abstractNumId w:val="1"/>
   </w:num>
 </w:numbering>
 </file>
@@ -1412,6 +3342,115 @@
       <w:shd w:val="clear" w:color="auto" w:fill="E1DFDD"/>
     </w:rPr>
   </w:style>
+  <w:style w:type="character" w:styleId="IntenseReference">
+    <w:name w:val="Intense Reference"/>
+    <w:basedOn w:val="DefaultParagraphFont"/>
+    <w:uiPriority w:val="32"/>
+    <w:qFormat/>
+    <w:rsid w:val="00E6040D"/>
+    <w:rPr>
+      <w:b/>
+      <w:bCs/>
+      <w:smallCaps/>
+      <w:color w:val="5B9BD5" w:themeColor="accent1"/>
+      <w:spacing w:val="5"/>
+    </w:rPr>
+  </w:style>
+  <w:style w:type="table" w:styleId="TableGrid">
+    <w:name w:val="Table Grid"/>
+    <w:basedOn w:val="TableNormal"/>
+    <w:uiPriority w:val="59"/>
+    <w:rsid w:val="001E0EC4"/>
+    <w:pPr>
+      <w:spacing w:after="0"/>
+    </w:pPr>
+    <w:tblPr>
+      <w:tblBorders>
+        <w:top w:val="single" w:sz="4" w:space="0" w:color="auto"/>
+        <w:left w:val="single" w:sz="4" w:space="0" w:color="auto"/>
+        <w:bottom w:val="single" w:sz="4" w:space="0" w:color="auto"/>
+        <w:right w:val="single" w:sz="4" w:space="0" w:color="auto"/>
+        <w:insideH w:val="single" w:sz="4" w:space="0" w:color="auto"/>
+        <w:insideV w:val="single" w:sz="4" w:space="0" w:color="auto"/>
+      </w:tblBorders>
+    </w:tblPr>
+  </w:style>
+  <w:style w:type="table" w:styleId="GridTable4-Accent5">
+    <w:name w:val="Grid Table 4 Accent 5"/>
+    <w:basedOn w:val="TableNormal"/>
+    <w:uiPriority w:val="99"/>
+    <w:rsid w:val="003B2275"/>
+    <w:pPr>
+      <w:spacing w:after="0"/>
+    </w:pPr>
+    <w:tblPr>
+      <w:tblStyleRowBandSize w:val="1"/>
+      <w:tblStyleColBandSize w:val="1"/>
+      <w:tblBorders>
+        <w:top w:val="single" w:sz="4" w:space="0" w:color="8EAADB" w:themeColor="accent5" w:themeTint="99"/>
+        <w:left w:val="single" w:sz="4" w:space="0" w:color="8EAADB" w:themeColor="accent5" w:themeTint="99"/>
+        <w:bottom w:val="single" w:sz="4" w:space="0" w:color="8EAADB" w:themeColor="accent5" w:themeTint="99"/>
+        <w:right w:val="single" w:sz="4" w:space="0" w:color="8EAADB" w:themeColor="accent5" w:themeTint="99"/>
+        <w:insideH w:val="single" w:sz="4" w:space="0" w:color="8EAADB" w:themeColor="accent5" w:themeTint="99"/>
+        <w:insideV w:val="single" w:sz="4" w:space="0" w:color="8EAADB" w:themeColor="accent5" w:themeTint="99"/>
+      </w:tblBorders>
+    </w:tblPr>
+    <w:tblStylePr w:type="firstRow">
+      <w:rPr>
+        <w:b/>
+        <w:bCs/>
+        <w:color w:val="FFFFFF" w:themeColor="background1"/>
+      </w:rPr>
+      <w:tblPr/>
+      <w:tcPr>
+        <w:tcBorders>
+          <w:top w:val="single" w:sz="4" w:space="0" w:color="4472C4" w:themeColor="accent5"/>
+          <w:left w:val="single" w:sz="4" w:space="0" w:color="4472C4" w:themeColor="accent5"/>
+          <w:bottom w:val="single" w:sz="4" w:space="0" w:color="4472C4" w:themeColor="accent5"/>
+          <w:right w:val="single" w:sz="4" w:space="0" w:color="4472C4" w:themeColor="accent5"/>
+          <w:insideH w:val="nil"/>
+          <w:insideV w:val="nil"/>
+        </w:tcBorders>
+        <w:shd w:val="clear" w:color="auto" w:fill="4472C4" w:themeFill="accent5"/>
+      </w:tcPr>
+    </w:tblStylePr>
+    <w:tblStylePr w:type="lastRow">
+      <w:rPr>
+        <w:b/>
+        <w:bCs/>
+      </w:rPr>
+      <w:tblPr/>
+      <w:tcPr>
+        <w:tcBorders>
+          <w:top w:val="double" w:sz="4" w:space="0" w:color="4472C4" w:themeColor="accent5"/>
+        </w:tcBorders>
+      </w:tcPr>
+    </w:tblStylePr>
+    <w:tblStylePr w:type="firstCol">
+      <w:rPr>
+        <w:b/>
+        <w:bCs/>
+      </w:rPr>
+    </w:tblStylePr>
+    <w:tblStylePr w:type="lastCol">
+      <w:rPr>
+        <w:b/>
+        <w:bCs/>
+      </w:rPr>
+    </w:tblStylePr>
+    <w:tblStylePr w:type="band1Vert">
+      <w:tblPr/>
+      <w:tcPr>
+        <w:shd w:val="clear" w:color="auto" w:fill="D9E2F3" w:themeFill="accent5" w:themeFillTint="33"/>
+      </w:tcPr>
+    </w:tblStylePr>
+    <w:tblStylePr w:type="band1Horz">
+      <w:tblPr/>
+      <w:tcPr>
+        <w:shd w:val="clear" w:color="auto" w:fill="D9E2F3" w:themeFill="accent5" w:themeFillTint="33"/>
+      </w:tcPr>
+    </w:tblStylePr>
+  </w:style>
 </w:styles>
 </file>
 
@@ -1431,7 +3470,7 @@
         <w:behaviors>
           <w:behavior w:val="content"/>
         </w:behaviors>
-        <w:guid w:val="{81CCDEB7-41F8-439F-9DA8-AC5AFFCAD025}"/>
+        <w:guid w:val="{0A6D9E3D-EB41-4987-BAB8-C4EFB408101D}"/>
       </w:docPartPr>
       <w:docPartBody>
         <w:p>
@@ -1450,19 +3489,19 @@
 
 <file path=word/glossary/fontTable.xml><?xml version="1.0" encoding="utf-8"?>
 <w:fonts xmlns:mc="http://schemas.openxmlformats.org/markup-compatibility/2006" xmlns:r="http://schemas.openxmlformats.org/officeDocument/2006/relationships" xmlns:w="http://schemas.openxmlformats.org/wordprocessingml/2006/main" xmlns:w14="http://schemas.microsoft.com/office/word/2010/wordml" xmlns:w15="http://schemas.microsoft.com/office/word/2012/wordml" xmlns:w16cid="http://schemas.microsoft.com/office/word/2016/wordml/cid" xmlns:w16se="http://schemas.microsoft.com/office/word/2015/wordml/symex" mc:Ignorable="w14 w15 w16se w16cid">
+  <w:font w:name="Wingdings">
+    <w:panose1 w:val="05000000000000000000"/>
+    <w:charset w:val="02"/>
+    <w:family w:val="auto"/>
+    <w:pitch w:val="variable"/>
+    <w:sig w:usb0="00000000" w:usb1="10000000" w:usb2="00000000" w:usb3="00000000" w:csb0="80000000" w:csb1="00000000"/>
+  </w:font>
   <w:font w:name="Times New Roman">
     <w:panose1 w:val="02020603050405020304"/>
     <w:charset w:val="00"/>
     <w:family w:val="roman"/>
     <w:pitch w:val="variable"/>
     <w:sig w:usb0="E0002EFF" w:usb1="C000785B" w:usb2="00000009" w:usb3="00000000" w:csb0="000001FF" w:csb1="00000000"/>
-  </w:font>
-  <w:font w:name="Calibri">
-    <w:panose1 w:val="020F0502020204030204"/>
-    <w:charset w:val="00"/>
-    <w:family w:val="swiss"/>
-    <w:pitch w:val="variable"/>
-    <w:sig w:usb0="E4002EFF" w:usb1="C000247B" w:usb2="00000009" w:usb3="00000000" w:csb0="000001FF" w:csb1="00000000"/>
   </w:font>
   <w:font w:name="Courier New">
     <w:panose1 w:val="02070309020205020404"/>
@@ -1471,19 +3510,19 @@
     <w:pitch w:val="fixed"/>
     <w:sig w:usb0="E0002EFF" w:usb1="C0007843" w:usb2="00000009" w:usb3="00000000" w:csb0="000001FF" w:csb1="00000000"/>
   </w:font>
-  <w:font w:name="Wingdings">
-    <w:panose1 w:val="05000000000000000000"/>
-    <w:charset w:val="02"/>
-    <w:family w:val="auto"/>
-    <w:pitch w:val="variable"/>
-    <w:sig w:usb0="00000000" w:usb1="10000000" w:usb2="00000000" w:usb3="00000000" w:csb0="80000000" w:csb1="00000000"/>
-  </w:font>
   <w:font w:name="Symbol">
     <w:panose1 w:val="05050102010706020507"/>
     <w:charset w:val="02"/>
     <w:family w:val="roman"/>
     <w:pitch w:val="variable"/>
     <w:sig w:usb0="00000000" w:usb1="10000000" w:usb2="00000000" w:usb3="00000000" w:csb0="80000000" w:csb1="00000000"/>
+  </w:font>
+  <w:font w:name="Calibri">
+    <w:panose1 w:val="020F0502020204030204"/>
+    <w:charset w:val="00"/>
+    <w:family w:val="swiss"/>
+    <w:pitch w:val="variable"/>
+    <w:sig w:usb0="E4002EFF" w:usb1="C000247B" w:usb2="00000009" w:usb3="00000000" w:csb0="000001FF" w:csb1="00000000"/>
   </w:font>
   <w:font w:name="Segoe UI">
     <w:altName w:val="Arial"/>
@@ -1499,6 +3538,21 @@
     <w:family w:val="swiss"/>
     <w:pitch w:val="variable"/>
     <w:sig w:usb0="E0002EFF" w:usb1="C000785B" w:usb2="00000009" w:usb3="00000000" w:csb0="000001FF" w:csb1="00000000"/>
+  </w:font>
+  <w:font w:name="Lucida Console">
+    <w:panose1 w:val="020B0609040504020204"/>
+    <w:charset w:val="00"/>
+    <w:family w:val="modern"/>
+    <w:pitch w:val="fixed"/>
+    <w:sig w:usb0="8000028F" w:usb1="00001800" w:usb2="00000000" w:usb3="00000000" w:csb0="0000001F" w:csb1="00000000"/>
+  </w:font>
+  <w:font w:name="&amp;quot">
+    <w:altName w:val="Cambria"/>
+    <w:panose1 w:val="00000000000000000000"/>
+    <w:charset w:val="00"/>
+    <w:family w:val="roman"/>
+    <w:notTrueType/>
+    <w:pitch w:val="default"/>
   </w:font>
   <w:font w:name="Calibri Light">
     <w:panose1 w:val="020F0302020204030204"/>
@@ -1531,8 +3585,10 @@
     <w:rsid w:val="003F3F25"/>
     <w:rsid w:val="008913F5"/>
     <w:rsid w:val="009E6BB8"/>
+    <w:rsid w:val="00B0504A"/>
     <w:rsid w:val="00C90444"/>
     <w:rsid w:val="00E541BE"/>
+    <w:rsid w:val="00F763DE"/>
   </w:rsids>
   <m:mathPr>
     <m:mathFont m:val="Cambria Math"/>
@@ -1986,7 +4042,7 @@
     <w:basedOn w:val="DefaultParagraphFont"/>
     <w:uiPriority w:val="99"/>
     <w:semiHidden/>
-    <w:rsid w:val="00C90444"/>
+    <w:rsid w:val="00B0504A"/>
     <w:rPr>
       <w:color w:val="808080"/>
     </w:rPr>
@@ -2327,143 +4383,6 @@
 </file>
 
 <file path=customXml/item2.xml><?xml version="1.0" encoding="utf-8"?>
-<p:properties xmlns:p="http://schemas.microsoft.com/office/2006/metadata/properties" xmlns:xsi="http://www.w3.org/2001/XMLSchema-instance" xmlns:pc="http://schemas.microsoft.com/office/infopath/2007/PartnerControls">
-  <documentManagement>
-    <LocComments xmlns="4873beb7-5857-4685-be1f-d57550cc96cc" xsi:nil="true"/>
-    <ApprovalStatus xmlns="4873beb7-5857-4685-be1f-d57550cc96cc">InProgress</ApprovalStatus>
-    <MarketSpecific xmlns="4873beb7-5857-4685-be1f-d57550cc96cc">false</MarketSpecific>
-    <ThumbnailAssetId xmlns="4873beb7-5857-4685-be1f-d57550cc96cc" xsi:nil="true"/>
-    <PrimaryImageGen xmlns="4873beb7-5857-4685-be1f-d57550cc96cc">false</PrimaryImageGen>
-    <LegacyData xmlns="4873beb7-5857-4685-be1f-d57550cc96cc" xsi:nil="true"/>
-    <LocRecommendedHandoff xmlns="4873beb7-5857-4685-be1f-d57550cc96cc" xsi:nil="true"/>
-    <BusinessGroup xmlns="4873beb7-5857-4685-be1f-d57550cc96cc" xsi:nil="true"/>
-    <BlockPublish xmlns="4873beb7-5857-4685-be1f-d57550cc96cc">false</BlockPublish>
-    <AssetId xmlns="4873beb7-5857-4685-be1f-d57550cc96cc">TP102843594</AssetId>
-    <SourceTitle xmlns="4873beb7-5857-4685-be1f-d57550cc96cc" xsi:nil="true"/>
-    <OpenTemplate xmlns="4873beb7-5857-4685-be1f-d57550cc96cc">true</OpenTemplate>
-    <UALocComments xmlns="4873beb7-5857-4685-be1f-d57550cc96cc" xsi:nil="true"/>
-    <TrustLevel xmlns="4873beb7-5857-4685-be1f-d57550cc96cc">1 Microsoft Managed Content</TrustLevel>
-    <FeatureTagsTaxHTField0 xmlns="4873beb7-5857-4685-be1f-d57550cc96cc">
-      <Terms xmlns="http://schemas.microsoft.com/office/infopath/2007/PartnerControls"/>
-    </FeatureTagsTaxHTField0>
-    <PublishStatusLookup xmlns="4873beb7-5857-4685-be1f-d57550cc96cc">
-      <Value>1552660</Value>
-      <Value>1552661</Value>
-      <Value>1552770</Value>
-    </PublishStatusLookup>
-    <LocLastLocAttemptVersionLookup xmlns="4873beb7-5857-4685-be1f-d57550cc96cc">831172</LocLastLocAttemptVersionLookup>
-    <CampaignTagsTaxHTField0 xmlns="4873beb7-5857-4685-be1f-d57550cc96cc">
-      <Terms xmlns="http://schemas.microsoft.com/office/infopath/2007/PartnerControls"/>
-    </CampaignTagsTaxHTField0>
-    <IsSearchable xmlns="4873beb7-5857-4685-be1f-d57550cc96cc">true</IsSearchable>
-    <MachineTranslated xmlns="4873beb7-5857-4685-be1f-d57550cc96cc">false</MachineTranslated>
-    <Providers xmlns="4873beb7-5857-4685-be1f-d57550cc96cc" xsi:nil="true"/>
-    <TemplateTemplateType xmlns="4873beb7-5857-4685-be1f-d57550cc96cc">Word Document Template</TemplateTemplateType>
-    <Markets xmlns="4873beb7-5857-4685-be1f-d57550cc96cc"/>
-    <APDescription xmlns="4873beb7-5857-4685-be1f-d57550cc96cc" xsi:nil="true"/>
-    <ClipArtFilename xmlns="4873beb7-5857-4685-be1f-d57550cc96cc" xsi:nil="true"/>
-    <APAuthor xmlns="4873beb7-5857-4685-be1f-d57550cc96cc">
-      <UserInfo>
-        <DisplayName>REDMOND\ncrowell</DisplayName>
-        <AccountId>81</AccountId>
-        <AccountType/>
-      </UserInfo>
-    </APAuthor>
-    <LocManualTestRequired xmlns="4873beb7-5857-4685-be1f-d57550cc96cc">false</LocManualTestRequired>
-    <EditorialStatus xmlns="4873beb7-5857-4685-be1f-d57550cc96cc">Complete</EditorialStatus>
-    <PublishTargets xmlns="4873beb7-5857-4685-be1f-d57550cc96cc">OfficeOnlineVNext</PublishTargets>
-    <ScenarioTagsTaxHTField0 xmlns="4873beb7-5857-4685-be1f-d57550cc96cc">
-      <Terms xmlns="http://schemas.microsoft.com/office/infopath/2007/PartnerControls"/>
-    </ScenarioTagsTaxHTField0>
-    <OriginalRelease xmlns="4873beb7-5857-4685-be1f-d57550cc96cc">15</OriginalRelease>
-    <AssetStart xmlns="4873beb7-5857-4685-be1f-d57550cc96cc">2012-03-28T21:40:00+00:00</AssetStart>
-    <Provider xmlns="4873beb7-5857-4685-be1f-d57550cc96cc" xsi:nil="true"/>
-    <AcquiredFrom xmlns="4873beb7-5857-4685-be1f-d57550cc96cc">Internal MS</AcquiredFrom>
-    <FriendlyTitle xmlns="4873beb7-5857-4685-be1f-d57550cc96cc" xsi:nil="true"/>
-    <LocalizationTagsTaxHTField0 xmlns="4873beb7-5857-4685-be1f-d57550cc96cc">
-      <Terms xmlns="http://schemas.microsoft.com/office/infopath/2007/PartnerControls"/>
-    </LocalizationTagsTaxHTField0>
-    <UALocRecommendation xmlns="4873beb7-5857-4685-be1f-d57550cc96cc">Localize</UALocRecommendation>
-    <ShowIn xmlns="4873beb7-5857-4685-be1f-d57550cc96cc">Show everywhere</ShowIn>
-    <UANotes xmlns="4873beb7-5857-4685-be1f-d57550cc96cc" xsi:nil="true"/>
-    <TemplateStatus xmlns="4873beb7-5857-4685-be1f-d57550cc96cc">Complete</TemplateStatus>
-    <InternalTagsTaxHTField0 xmlns="4873beb7-5857-4685-be1f-d57550cc96cc">
-      <Terms xmlns="http://schemas.microsoft.com/office/infopath/2007/PartnerControls"/>
-    </InternalTagsTaxHTField0>
-    <AssetExpire xmlns="4873beb7-5857-4685-be1f-d57550cc96cc">2029-01-01T08:00:00+00:00</AssetExpire>
-    <DSATActionTaken xmlns="4873beb7-5857-4685-be1f-d57550cc96cc" xsi:nil="true"/>
-    <EditorialTags xmlns="4873beb7-5857-4685-be1f-d57550cc96cc" xsi:nil="true"/>
-    <SubmitterId xmlns="4873beb7-5857-4685-be1f-d57550cc96cc" xsi:nil="true"/>
-    <ApprovalLog xmlns="4873beb7-5857-4685-be1f-d57550cc96cc" xsi:nil="true"/>
-    <AssetType xmlns="4873beb7-5857-4685-be1f-d57550cc96cc">TP</AssetType>
-    <BugNumber xmlns="4873beb7-5857-4685-be1f-d57550cc96cc" xsi:nil="true"/>
-    <Milestone xmlns="4873beb7-5857-4685-be1f-d57550cc96cc" xsi:nil="true"/>
-    <RecommendationsModifier xmlns="4873beb7-5857-4685-be1f-d57550cc96cc">1000</RecommendationsModifier>
-    <IntlLangReviewDate xmlns="4873beb7-5857-4685-be1f-d57550cc96cc" xsi:nil="true"/>
-    <TPFriendlyName xmlns="4873beb7-5857-4685-be1f-d57550cc96cc" xsi:nil="true"/>
-    <IntlLangReview xmlns="4873beb7-5857-4685-be1f-d57550cc96cc">false</IntlLangReview>
-    <PolicheckWords xmlns="4873beb7-5857-4685-be1f-d57550cc96cc" xsi:nil="true"/>
-    <OriginAsset xmlns="4873beb7-5857-4685-be1f-d57550cc96cc" xsi:nil="true"/>
-    <TPNamespace xmlns="4873beb7-5857-4685-be1f-d57550cc96cc" xsi:nil="true"/>
-    <TPCommandLine xmlns="4873beb7-5857-4685-be1f-d57550cc96cc" xsi:nil="true"/>
-    <IntlLangReviewer xmlns="4873beb7-5857-4685-be1f-d57550cc96cc" xsi:nil="true"/>
-    <CSXSubmissionDate xmlns="4873beb7-5857-4685-be1f-d57550cc96cc" xsi:nil="true"/>
-    <TaxCatchAll xmlns="4873beb7-5857-4685-be1f-d57550cc96cc"/>
-    <Manager xmlns="4873beb7-5857-4685-be1f-d57550cc96cc" xsi:nil="true"/>
-    <NumericId xmlns="4873beb7-5857-4685-be1f-d57550cc96cc" xsi:nil="true"/>
-    <ParentAssetId xmlns="4873beb7-5857-4685-be1f-d57550cc96cc" xsi:nil="true"/>
-    <OriginalSourceMarket xmlns="4873beb7-5857-4685-be1f-d57550cc96cc" xsi:nil="true"/>
-    <TPComponent xmlns="4873beb7-5857-4685-be1f-d57550cc96cc" xsi:nil="true"/>
-    <TPExecutable xmlns="4873beb7-5857-4685-be1f-d57550cc96cc" xsi:nil="true"/>
-    <TPLaunchHelpLink xmlns="4873beb7-5857-4685-be1f-d57550cc96cc" xsi:nil="true"/>
-    <CSXUpdate xmlns="4873beb7-5857-4685-be1f-d57550cc96cc">false</CSXUpdate>
-    <IntlLocPriority xmlns="4873beb7-5857-4685-be1f-d57550cc96cc" xsi:nil="true"/>
-    <UAProjectedTotalWords xmlns="4873beb7-5857-4685-be1f-d57550cc96cc" xsi:nil="true"/>
-    <OutputCachingOn xmlns="4873beb7-5857-4685-be1f-d57550cc96cc">false</OutputCachingOn>
-    <ContentItem xmlns="4873beb7-5857-4685-be1f-d57550cc96cc" xsi:nil="true"/>
-    <HandoffToMSDN xmlns="4873beb7-5857-4685-be1f-d57550cc96cc" xsi:nil="true"/>
-    <LastModifiedDateTime xmlns="4873beb7-5857-4685-be1f-d57550cc96cc" xsi:nil="true"/>
-    <TPApplication xmlns="4873beb7-5857-4685-be1f-d57550cc96cc" xsi:nil="true"/>
-    <CSXHash xmlns="4873beb7-5857-4685-be1f-d57550cc96cc" xsi:nil="true"/>
-    <DirectSourceMarket xmlns="4873beb7-5857-4685-be1f-d57550cc96cc" xsi:nil="true"/>
-    <PlannedPubDate xmlns="4873beb7-5857-4685-be1f-d57550cc96cc" xsi:nil="true"/>
-    <CSXSubmissionMarket xmlns="4873beb7-5857-4685-be1f-d57550cc96cc" xsi:nil="true"/>
-    <Downloads xmlns="4873beb7-5857-4685-be1f-d57550cc96cc">0</Downloads>
-    <ArtSampleDocs xmlns="4873beb7-5857-4685-be1f-d57550cc96cc" xsi:nil="true"/>
-    <TPLaunchHelpLinkType xmlns="4873beb7-5857-4685-be1f-d57550cc96cc">Template</TPLaunchHelpLinkType>
-    <TimesCloned xmlns="4873beb7-5857-4685-be1f-d57550cc96cc" xsi:nil="true"/>
-    <TPAppVersion xmlns="4873beb7-5857-4685-be1f-d57550cc96cc" xsi:nil="true"/>
-    <VoteCount xmlns="4873beb7-5857-4685-be1f-d57550cc96cc" xsi:nil="true"/>
-    <AverageRating xmlns="4873beb7-5857-4685-be1f-d57550cc96cc" xsi:nil="true"/>
-    <UACurrentWords xmlns="4873beb7-5857-4685-be1f-d57550cc96cc" xsi:nil="true"/>
-    <TPClientViewer xmlns="4873beb7-5857-4685-be1f-d57550cc96cc" xsi:nil="true"/>
-    <APEditor xmlns="4873beb7-5857-4685-be1f-d57550cc96cc">
-      <UserInfo>
-        <DisplayName/>
-        <AccountId xsi:nil="true"/>
-        <AccountType/>
-      </UserInfo>
-    </APEditor>
-    <TPInstallLocation xmlns="4873beb7-5857-4685-be1f-d57550cc96cc" xsi:nil="true"/>
-    <OOCacheId xmlns="4873beb7-5857-4685-be1f-d57550cc96cc" xsi:nil="true"/>
-    <IsDeleted xmlns="4873beb7-5857-4685-be1f-d57550cc96cc">false</IsDeleted>
-    <CrawlForDependencies xmlns="4873beb7-5857-4685-be1f-d57550cc96cc">false</CrawlForDependencies>
-    <LastHandOff xmlns="4873beb7-5857-4685-be1f-d57550cc96cc" xsi:nil="true"/>
-    <LocMarketGroupTiers2 xmlns="4873beb7-5857-4685-be1f-d57550cc96cc" xsi:nil="true"/>
-  </documentManagement>
-</p:properties>
-</file>
-
-<file path=customXml/item3.xml><?xml version="1.0" encoding="utf-8"?>
-<?mso-contentType ?>
-<FormTemplates xmlns="http://schemas.microsoft.com/sharepoint/v3/contenttype/forms">
-  <Display>DocumentLibraryForm</Display>
-  <Edit>AssetEditForm</Edit>
-  <New>DocumentLibraryForm</New>
-</FormTemplates>
-</file>
-
-<file path=customXml/item4.xml><?xml version="1.0" encoding="utf-8"?>
 <ct:contentTypeSchema xmlns:ct="http://schemas.microsoft.com/office/2006/metadata/contentType" xmlns:ma="http://schemas.microsoft.com/office/2006/metadata/properties/metaAttributes" ct:_="" ma:_="" ma:contentTypeName="TemplateFile" ma:contentTypeID="0x0101006EDDDB5EE6D98C44930B742096920B300400F5B6D36B3EF94B4E9A635CDF2A18F5B8" ma:contentTypeVersion="72" ma:contentTypeDescription="Create a new document." ma:contentTypeScope="" ma:versionID="a23e56308344d904b51738559c3d67c9">
   <xsd:schema xmlns:xsd="http://www.w3.org/2001/XMLSchema" xmlns:xs="http://www.w3.org/2001/XMLSchema" xmlns:p="http://schemas.microsoft.com/office/2006/metadata/properties" xmlns:ns2="4873beb7-5857-4685-be1f-d57550cc96cc" targetNamespace="http://schemas.microsoft.com/office/2006/metadata/properties" ma:root="true" ma:fieldsID="cd0908cc4600e77bf5da051303e00c8d" ns2:_="">
     <xsd:import namespace="4873beb7-5857-4685-be1f-d57550cc96cc"/>
@@ -3503,6 +5422,143 @@
 </ct:contentTypeSchema>
 </file>
 
+<file path=customXml/item3.xml><?xml version="1.0" encoding="utf-8"?>
+<?mso-contentType ?>
+<FormTemplates xmlns="http://schemas.microsoft.com/sharepoint/v3/contenttype/forms">
+  <Display>DocumentLibraryForm</Display>
+  <Edit>AssetEditForm</Edit>
+  <New>DocumentLibraryForm</New>
+</FormTemplates>
+</file>
+
+<file path=customXml/item4.xml><?xml version="1.0" encoding="utf-8"?>
+<p:properties xmlns:p="http://schemas.microsoft.com/office/2006/metadata/properties" xmlns:xsi="http://www.w3.org/2001/XMLSchema-instance" xmlns:pc="http://schemas.microsoft.com/office/infopath/2007/PartnerControls">
+  <documentManagement>
+    <LocComments xmlns="4873beb7-5857-4685-be1f-d57550cc96cc" xsi:nil="true"/>
+    <ApprovalStatus xmlns="4873beb7-5857-4685-be1f-d57550cc96cc">InProgress</ApprovalStatus>
+    <MarketSpecific xmlns="4873beb7-5857-4685-be1f-d57550cc96cc">false</MarketSpecific>
+    <ThumbnailAssetId xmlns="4873beb7-5857-4685-be1f-d57550cc96cc" xsi:nil="true"/>
+    <PrimaryImageGen xmlns="4873beb7-5857-4685-be1f-d57550cc96cc">false</PrimaryImageGen>
+    <LegacyData xmlns="4873beb7-5857-4685-be1f-d57550cc96cc" xsi:nil="true"/>
+    <LocRecommendedHandoff xmlns="4873beb7-5857-4685-be1f-d57550cc96cc" xsi:nil="true"/>
+    <BusinessGroup xmlns="4873beb7-5857-4685-be1f-d57550cc96cc" xsi:nil="true"/>
+    <BlockPublish xmlns="4873beb7-5857-4685-be1f-d57550cc96cc">false</BlockPublish>
+    <AssetId xmlns="4873beb7-5857-4685-be1f-d57550cc96cc">TP102843594</AssetId>
+    <SourceTitle xmlns="4873beb7-5857-4685-be1f-d57550cc96cc" xsi:nil="true"/>
+    <OpenTemplate xmlns="4873beb7-5857-4685-be1f-d57550cc96cc">true</OpenTemplate>
+    <UALocComments xmlns="4873beb7-5857-4685-be1f-d57550cc96cc" xsi:nil="true"/>
+    <TrustLevel xmlns="4873beb7-5857-4685-be1f-d57550cc96cc">1 Microsoft Managed Content</TrustLevel>
+    <FeatureTagsTaxHTField0 xmlns="4873beb7-5857-4685-be1f-d57550cc96cc">
+      <Terms xmlns="http://schemas.microsoft.com/office/infopath/2007/PartnerControls"/>
+    </FeatureTagsTaxHTField0>
+    <PublishStatusLookup xmlns="4873beb7-5857-4685-be1f-d57550cc96cc">
+      <Value>1552660</Value>
+      <Value>1552661</Value>
+      <Value>1552770</Value>
+    </PublishStatusLookup>
+    <LocLastLocAttemptVersionLookup xmlns="4873beb7-5857-4685-be1f-d57550cc96cc">831172</LocLastLocAttemptVersionLookup>
+    <CampaignTagsTaxHTField0 xmlns="4873beb7-5857-4685-be1f-d57550cc96cc">
+      <Terms xmlns="http://schemas.microsoft.com/office/infopath/2007/PartnerControls"/>
+    </CampaignTagsTaxHTField0>
+    <IsSearchable xmlns="4873beb7-5857-4685-be1f-d57550cc96cc">true</IsSearchable>
+    <MachineTranslated xmlns="4873beb7-5857-4685-be1f-d57550cc96cc">false</MachineTranslated>
+    <Providers xmlns="4873beb7-5857-4685-be1f-d57550cc96cc" xsi:nil="true"/>
+    <TemplateTemplateType xmlns="4873beb7-5857-4685-be1f-d57550cc96cc">Word Document Template</TemplateTemplateType>
+    <Markets xmlns="4873beb7-5857-4685-be1f-d57550cc96cc"/>
+    <APDescription xmlns="4873beb7-5857-4685-be1f-d57550cc96cc" xsi:nil="true"/>
+    <ClipArtFilename xmlns="4873beb7-5857-4685-be1f-d57550cc96cc" xsi:nil="true"/>
+    <APAuthor xmlns="4873beb7-5857-4685-be1f-d57550cc96cc">
+      <UserInfo>
+        <DisplayName>REDMOND\ncrowell</DisplayName>
+        <AccountId>81</AccountId>
+        <AccountType/>
+      </UserInfo>
+    </APAuthor>
+    <LocManualTestRequired xmlns="4873beb7-5857-4685-be1f-d57550cc96cc">false</LocManualTestRequired>
+    <EditorialStatus xmlns="4873beb7-5857-4685-be1f-d57550cc96cc">Complete</EditorialStatus>
+    <PublishTargets xmlns="4873beb7-5857-4685-be1f-d57550cc96cc">OfficeOnlineVNext</PublishTargets>
+    <ScenarioTagsTaxHTField0 xmlns="4873beb7-5857-4685-be1f-d57550cc96cc">
+      <Terms xmlns="http://schemas.microsoft.com/office/infopath/2007/PartnerControls"/>
+    </ScenarioTagsTaxHTField0>
+    <OriginalRelease xmlns="4873beb7-5857-4685-be1f-d57550cc96cc">15</OriginalRelease>
+    <AssetStart xmlns="4873beb7-5857-4685-be1f-d57550cc96cc">2012-03-28T21:40:00+00:00</AssetStart>
+    <Provider xmlns="4873beb7-5857-4685-be1f-d57550cc96cc" xsi:nil="true"/>
+    <AcquiredFrom xmlns="4873beb7-5857-4685-be1f-d57550cc96cc">Internal MS</AcquiredFrom>
+    <FriendlyTitle xmlns="4873beb7-5857-4685-be1f-d57550cc96cc" xsi:nil="true"/>
+    <LocalizationTagsTaxHTField0 xmlns="4873beb7-5857-4685-be1f-d57550cc96cc">
+      <Terms xmlns="http://schemas.microsoft.com/office/infopath/2007/PartnerControls"/>
+    </LocalizationTagsTaxHTField0>
+    <UALocRecommendation xmlns="4873beb7-5857-4685-be1f-d57550cc96cc">Localize</UALocRecommendation>
+    <ShowIn xmlns="4873beb7-5857-4685-be1f-d57550cc96cc">Show everywhere</ShowIn>
+    <UANotes xmlns="4873beb7-5857-4685-be1f-d57550cc96cc" xsi:nil="true"/>
+    <TemplateStatus xmlns="4873beb7-5857-4685-be1f-d57550cc96cc">Complete</TemplateStatus>
+    <InternalTagsTaxHTField0 xmlns="4873beb7-5857-4685-be1f-d57550cc96cc">
+      <Terms xmlns="http://schemas.microsoft.com/office/infopath/2007/PartnerControls"/>
+    </InternalTagsTaxHTField0>
+    <AssetExpire xmlns="4873beb7-5857-4685-be1f-d57550cc96cc">2029-01-01T08:00:00+00:00</AssetExpire>
+    <DSATActionTaken xmlns="4873beb7-5857-4685-be1f-d57550cc96cc" xsi:nil="true"/>
+    <EditorialTags xmlns="4873beb7-5857-4685-be1f-d57550cc96cc" xsi:nil="true"/>
+    <SubmitterId xmlns="4873beb7-5857-4685-be1f-d57550cc96cc" xsi:nil="true"/>
+    <ApprovalLog xmlns="4873beb7-5857-4685-be1f-d57550cc96cc" xsi:nil="true"/>
+    <AssetType xmlns="4873beb7-5857-4685-be1f-d57550cc96cc">TP</AssetType>
+    <BugNumber xmlns="4873beb7-5857-4685-be1f-d57550cc96cc" xsi:nil="true"/>
+    <Milestone xmlns="4873beb7-5857-4685-be1f-d57550cc96cc" xsi:nil="true"/>
+    <RecommendationsModifier xmlns="4873beb7-5857-4685-be1f-d57550cc96cc">1000</RecommendationsModifier>
+    <IntlLangReviewDate xmlns="4873beb7-5857-4685-be1f-d57550cc96cc" xsi:nil="true"/>
+    <TPFriendlyName xmlns="4873beb7-5857-4685-be1f-d57550cc96cc" xsi:nil="true"/>
+    <IntlLangReview xmlns="4873beb7-5857-4685-be1f-d57550cc96cc">false</IntlLangReview>
+    <PolicheckWords xmlns="4873beb7-5857-4685-be1f-d57550cc96cc" xsi:nil="true"/>
+    <OriginAsset xmlns="4873beb7-5857-4685-be1f-d57550cc96cc" xsi:nil="true"/>
+    <TPNamespace xmlns="4873beb7-5857-4685-be1f-d57550cc96cc" xsi:nil="true"/>
+    <TPCommandLine xmlns="4873beb7-5857-4685-be1f-d57550cc96cc" xsi:nil="true"/>
+    <IntlLangReviewer xmlns="4873beb7-5857-4685-be1f-d57550cc96cc" xsi:nil="true"/>
+    <CSXSubmissionDate xmlns="4873beb7-5857-4685-be1f-d57550cc96cc" xsi:nil="true"/>
+    <TaxCatchAll xmlns="4873beb7-5857-4685-be1f-d57550cc96cc"/>
+    <Manager xmlns="4873beb7-5857-4685-be1f-d57550cc96cc" xsi:nil="true"/>
+    <NumericId xmlns="4873beb7-5857-4685-be1f-d57550cc96cc" xsi:nil="true"/>
+    <ParentAssetId xmlns="4873beb7-5857-4685-be1f-d57550cc96cc" xsi:nil="true"/>
+    <OriginalSourceMarket xmlns="4873beb7-5857-4685-be1f-d57550cc96cc" xsi:nil="true"/>
+    <TPComponent xmlns="4873beb7-5857-4685-be1f-d57550cc96cc" xsi:nil="true"/>
+    <TPExecutable xmlns="4873beb7-5857-4685-be1f-d57550cc96cc" xsi:nil="true"/>
+    <TPLaunchHelpLink xmlns="4873beb7-5857-4685-be1f-d57550cc96cc" xsi:nil="true"/>
+    <CSXUpdate xmlns="4873beb7-5857-4685-be1f-d57550cc96cc">false</CSXUpdate>
+    <IntlLocPriority xmlns="4873beb7-5857-4685-be1f-d57550cc96cc" xsi:nil="true"/>
+    <UAProjectedTotalWords xmlns="4873beb7-5857-4685-be1f-d57550cc96cc" xsi:nil="true"/>
+    <OutputCachingOn xmlns="4873beb7-5857-4685-be1f-d57550cc96cc">false</OutputCachingOn>
+    <ContentItem xmlns="4873beb7-5857-4685-be1f-d57550cc96cc" xsi:nil="true"/>
+    <HandoffToMSDN xmlns="4873beb7-5857-4685-be1f-d57550cc96cc" xsi:nil="true"/>
+    <LastModifiedDateTime xmlns="4873beb7-5857-4685-be1f-d57550cc96cc" xsi:nil="true"/>
+    <TPApplication xmlns="4873beb7-5857-4685-be1f-d57550cc96cc" xsi:nil="true"/>
+    <CSXHash xmlns="4873beb7-5857-4685-be1f-d57550cc96cc" xsi:nil="true"/>
+    <DirectSourceMarket xmlns="4873beb7-5857-4685-be1f-d57550cc96cc" xsi:nil="true"/>
+    <PlannedPubDate xmlns="4873beb7-5857-4685-be1f-d57550cc96cc" xsi:nil="true"/>
+    <CSXSubmissionMarket xmlns="4873beb7-5857-4685-be1f-d57550cc96cc" xsi:nil="true"/>
+    <Downloads xmlns="4873beb7-5857-4685-be1f-d57550cc96cc">0</Downloads>
+    <ArtSampleDocs xmlns="4873beb7-5857-4685-be1f-d57550cc96cc" xsi:nil="true"/>
+    <TPLaunchHelpLinkType xmlns="4873beb7-5857-4685-be1f-d57550cc96cc">Template</TPLaunchHelpLinkType>
+    <TimesCloned xmlns="4873beb7-5857-4685-be1f-d57550cc96cc" xsi:nil="true"/>
+    <TPAppVersion xmlns="4873beb7-5857-4685-be1f-d57550cc96cc" xsi:nil="true"/>
+    <VoteCount xmlns="4873beb7-5857-4685-be1f-d57550cc96cc" xsi:nil="true"/>
+    <AverageRating xmlns="4873beb7-5857-4685-be1f-d57550cc96cc" xsi:nil="true"/>
+    <UACurrentWords xmlns="4873beb7-5857-4685-be1f-d57550cc96cc" xsi:nil="true"/>
+    <TPClientViewer xmlns="4873beb7-5857-4685-be1f-d57550cc96cc" xsi:nil="true"/>
+    <APEditor xmlns="4873beb7-5857-4685-be1f-d57550cc96cc">
+      <UserInfo>
+        <DisplayName/>
+        <AccountId xsi:nil="true"/>
+        <AccountType/>
+      </UserInfo>
+    </APEditor>
+    <TPInstallLocation xmlns="4873beb7-5857-4685-be1f-d57550cc96cc" xsi:nil="true"/>
+    <OOCacheId xmlns="4873beb7-5857-4685-be1f-d57550cc96cc" xsi:nil="true"/>
+    <IsDeleted xmlns="4873beb7-5857-4685-be1f-d57550cc96cc">false</IsDeleted>
+    <CrawlForDependencies xmlns="4873beb7-5857-4685-be1f-d57550cc96cc">false</CrawlForDependencies>
+    <LastHandOff xmlns="4873beb7-5857-4685-be1f-d57550cc96cc" xsi:nil="true"/>
+    <LocMarketGroupTiers2 xmlns="4873beb7-5857-4685-be1f-d57550cc96cc" xsi:nil="true"/>
+  </documentManagement>
+</p:properties>
+</file>
+
 <file path=customXml/itemProps1.xml><?xml version="1.0" encoding="utf-8"?>
 <ds:datastoreItem xmlns:ds="http://schemas.openxmlformats.org/officeDocument/2006/customXml" ds:itemID="{5F329CAD-B019-4FA6-9FEF-74898909AD20}">
   <ds:schemaRefs>
@@ -3512,24 +5568,6 @@
 </file>
 
 <file path=customXml/itemProps2.xml><?xml version="1.0" encoding="utf-8"?>
-<ds:datastoreItem xmlns:ds="http://schemas.openxmlformats.org/officeDocument/2006/customXml" ds:itemID="{3E8E83B5-D8EF-4295-95D5-499630675B99}">
-  <ds:schemaRefs>
-    <ds:schemaRef ds:uri="http://schemas.microsoft.com/office/2006/metadata/properties"/>
-    <ds:schemaRef ds:uri="http://schemas.microsoft.com/office/infopath/2007/PartnerControls"/>
-    <ds:schemaRef ds:uri="4873beb7-5857-4685-be1f-d57550cc96cc"/>
-  </ds:schemaRefs>
-</ds:datastoreItem>
-</file>
-
-<file path=customXml/itemProps3.xml><?xml version="1.0" encoding="utf-8"?>
-<ds:datastoreItem xmlns:ds="http://schemas.openxmlformats.org/officeDocument/2006/customXml" ds:itemID="{5D1E2072-A7E3-4DAE-9149-608034D634FC}">
-  <ds:schemaRefs>
-    <ds:schemaRef ds:uri="http://schemas.microsoft.com/sharepoint/v3/contenttype/forms"/>
-  </ds:schemaRefs>
-</ds:datastoreItem>
-</file>
-
-<file path=customXml/itemProps4.xml><?xml version="1.0" encoding="utf-8"?>
 <ds:datastoreItem xmlns:ds="http://schemas.openxmlformats.org/officeDocument/2006/customXml" ds:itemID="{460F43D6-C4EC-4FB3-A195-6B4FD975A2A1}">
   <ds:schemaRefs>
     <ds:schemaRef ds:uri="http://schemas.microsoft.com/office/2006/metadata/contentType"/>
@@ -3545,4 +5583,22 @@
     <ds:schemaRef ds:uri="http://schemas.microsoft.com/internal/obd"/>
   </ds:schemaRefs>
 </ds:datastoreItem>
+</file>
+
+<file path=customXml/itemProps3.xml><?xml version="1.0" encoding="utf-8"?>
+<ds:datastoreItem xmlns:ds="http://schemas.openxmlformats.org/officeDocument/2006/customXml" ds:itemID="{5D1E2072-A7E3-4DAE-9149-608034D634FC}">
+  <ds:schemaRefs>
+    <ds:schemaRef ds:uri="http://schemas.microsoft.com/sharepoint/v3/contenttype/forms"/>
+  </ds:schemaRefs>
+</ds:datastoreItem>
+</file>
+
+<file path=customXml/itemProps4.xml><?xml version="1.0" encoding="utf-8"?>
+<ds:datastoreItem xmlns:ds="http://schemas.openxmlformats.org/officeDocument/2006/customXml" ds:itemID="{3E8E83B5-D8EF-4295-95D5-499630675B99}">
+  <ds:schemaRefs>
+    <ds:schemaRef ds:uri="http://schemas.microsoft.com/office/2006/metadata/properties"/>
+    <ds:schemaRef ds:uri="http://schemas.microsoft.com/office/infopath/2007/PartnerControls"/>
+    <ds:schemaRef ds:uri="4873beb7-5857-4685-be1f-d57550cc96cc"/>
+  </ds:schemaRefs>
+</ds:datastoreItem>
 </file>
</xml_diff>